<commit_message>
Ajustes para 2ª entrega
</commit_message>
<xml_diff>
--- a/Validação da Proposta.docx
+++ b/Validação da Proposta.docx
@@ -973,8 +973,17 @@
                 <w:sz w:val="24"/>
                 <w:szCs w:val="24"/>
               </w:rPr>
-              <w:t>Lindomar José Batistão</w:t>
+              <w:t xml:space="preserve">Lindomar José </w:t>
             </w:r>
+            <w:proofErr w:type="spellStart"/>
+            <w:r>
+              <w:rPr>
+                <w:sz w:val="24"/>
+                <w:szCs w:val="24"/>
+              </w:rPr>
+              <w:t>Batistão</w:t>
+            </w:r>
+            <w:proofErr w:type="spellEnd"/>
           </w:p>
         </w:tc>
         <w:tc>
@@ -1114,6 +1123,7 @@
     <w:p>
       <w:pPr>
         <w:spacing w:before="0" w:after="120" w:line="276" w:lineRule="auto"/>
+        <w:ind w:firstLine="567"/>
         <w:rPr>
           <w:sz w:val="24"/>
           <w:szCs w:val="24"/>
@@ -8003,6 +8013,7 @@
       <w:pPr>
         <w:pStyle w:val="NormalWeb"/>
         <w:spacing w:before="0" w:beforeAutospacing="0" w:after="120" w:afterAutospacing="0" w:line="276" w:lineRule="auto"/>
+        <w:ind w:firstLine="567"/>
         <w:rPr>
           <w:rFonts w:ascii="Arial" w:hAnsi="Arial"/>
         </w:rPr>
@@ -8031,6 +8042,7 @@
       <w:pPr>
         <w:pStyle w:val="NormalWeb"/>
         <w:spacing w:before="0" w:beforeAutospacing="0" w:after="120" w:afterAutospacing="0" w:line="276" w:lineRule="auto"/>
+        <w:ind w:firstLine="567"/>
         <w:rPr>
           <w:rFonts w:ascii="Arial" w:hAnsi="Arial"/>
         </w:rPr>
@@ -8052,7 +8064,49 @@
         <w:rPr>
           <w:rFonts w:ascii="Arial" w:hAnsi="Arial"/>
         </w:rPr>
-        <w:t xml:space="preserve">, utilizou-se a UML (Unified Modeling Language), a fim de representar as principais funcionalidades do sistema através de </w:t>
+        <w:t>, utilizou-se a UML (</w:t>
+      </w:r>
+      <w:proofErr w:type="spellStart"/>
+      <w:r>
+        <w:rPr>
+          <w:rFonts w:ascii="Arial" w:hAnsi="Arial"/>
+        </w:rPr>
+        <w:t>Unified</w:t>
+      </w:r>
+      <w:proofErr w:type="spellEnd"/>
+      <w:r>
+        <w:rPr>
+          <w:rFonts w:ascii="Arial" w:hAnsi="Arial"/>
+        </w:rPr>
+        <w:t xml:space="preserve"> </w:t>
+      </w:r>
+      <w:proofErr w:type="spellStart"/>
+      <w:r>
+        <w:rPr>
+          <w:rFonts w:ascii="Arial" w:hAnsi="Arial"/>
+        </w:rPr>
+        <w:t>Modeling</w:t>
+      </w:r>
+      <w:proofErr w:type="spellEnd"/>
+      <w:r>
+        <w:rPr>
+          <w:rFonts w:ascii="Arial" w:hAnsi="Arial"/>
+        </w:rPr>
+        <w:t xml:space="preserve"> </w:t>
+      </w:r>
+      <w:proofErr w:type="spellStart"/>
+      <w:r>
+        <w:rPr>
+          <w:rFonts w:ascii="Arial" w:hAnsi="Arial"/>
+        </w:rPr>
+        <w:t>Language</w:t>
+      </w:r>
+      <w:proofErr w:type="spellEnd"/>
+      <w:r>
+        <w:rPr>
+          <w:rFonts w:ascii="Arial" w:hAnsi="Arial"/>
+        </w:rPr>
+        <w:t xml:space="preserve">), a fim de representar as principais funcionalidades do sistema através de </w:t>
       </w:r>
       <w:r>
         <w:rPr>
@@ -8136,6 +8190,7 @@
       <w:pPr>
         <w:pStyle w:val="NormalWeb"/>
         <w:spacing w:before="0" w:beforeAutospacing="0" w:after="120" w:afterAutospacing="0" w:line="276" w:lineRule="auto"/>
+        <w:ind w:firstLine="567"/>
         <w:rPr>
           <w:rFonts w:ascii="Arial" w:hAnsi="Arial"/>
         </w:rPr>
@@ -8246,9 +8301,9 @@
         </w:rPr>
         <w:lastRenderedPageBreak/>
         <w:drawing>
-          <wp:inline distT="0" distB="0" distL="0" distR="0" wp14:anchorId="643FD6E7" wp14:editId="0E6E05D0">
-            <wp:extent cx="3079631" cy="5604669"/>
-            <wp:effectExtent l="0" t="0" r="6985" b="0"/>
+          <wp:inline distT="0" distB="0" distL="0" distR="0" wp14:anchorId="643FD6E7" wp14:editId="2F0AE7B5">
+            <wp:extent cx="3743349" cy="6812580"/>
+            <wp:effectExtent l="0" t="0" r="0" b="7620"/>
             <wp:docPr id="1" name="Imagem 1"/>
             <wp:cNvGraphicFramePr>
               <a:graphicFrameLocks xmlns:a="http://schemas.openxmlformats.org/drawingml/2006/main" noChangeAspect="1"/>
@@ -8269,7 +8324,7 @@
                   <pic:spPr>
                     <a:xfrm>
                       <a:off x="0" y="0"/>
-                      <a:ext cx="3133890" cy="5703416"/>
+                      <a:ext cx="3816661" cy="6946002"/>
                     </a:xfrm>
                     <a:prstGeom prst="rect">
                       <a:avLst/>
@@ -8375,6 +8430,7 @@
     <w:p>
       <w:pPr>
         <w:spacing w:before="0" w:after="120" w:line="276" w:lineRule="auto"/>
+        <w:ind w:firstLine="567"/>
         <w:rPr>
           <w:b/>
           <w:bCs/>
@@ -8398,6 +8454,7 @@
       <w:pPr>
         <w:pStyle w:val="NormalWeb"/>
         <w:spacing w:before="0" w:beforeAutospacing="0" w:after="120" w:afterAutospacing="0" w:line="276" w:lineRule="auto"/>
+        <w:ind w:firstLine="567"/>
         <w:rPr>
           <w:rFonts w:ascii="Arial" w:hAnsi="Arial"/>
         </w:rPr>
@@ -8431,7 +8488,19 @@
         <w:rPr>
           <w:rFonts w:ascii="Arial" w:hAnsi="Arial"/>
         </w:rPr>
-        <w:t>igura 2) representa as entidades do sistema e seus relacionamentos. Cada usuário (User) pode possuir vários registros de pressão arterial, glicemia, colesterol e calendários.</w:t>
+        <w:t xml:space="preserve">igura 2) representa as entidades do sistema e seus relacionamentos. Cada usuário pode possuir vários registros de pressão arterial, glicemia, colesterol e </w:t>
+      </w:r>
+      <w:r>
+        <w:rPr>
+          <w:rFonts w:ascii="Arial" w:hAnsi="Arial"/>
+        </w:rPr>
+        <w:t>datas e horários para tomar medicamentos</w:t>
+      </w:r>
+      <w:r>
+        <w:rPr>
+          <w:rFonts w:ascii="Arial" w:hAnsi="Arial"/>
+        </w:rPr>
+        <w:t>.</w:t>
       </w:r>
     </w:p>
     <w:p>
@@ -8605,172 +8674,10 @@
           <w:sz w:val="28"/>
           <w:szCs w:val="28"/>
         </w:rPr>
-        <w:t>Desenvolvimento do Front-end</w:t>
-      </w:r>
-    </w:p>
-    <w:p>
-      <w:pPr>
-        <w:pStyle w:val="NormalWeb"/>
-        <w:spacing w:before="0" w:beforeAutospacing="0" w:after="120" w:afterAutospacing="0" w:line="276" w:lineRule="auto"/>
-        <w:rPr>
-          <w:rFonts w:ascii="Arial" w:hAnsi="Arial"/>
-        </w:rPr>
-      </w:pPr>
-      <w:r>
-        <w:rPr>
-          <w:rFonts w:ascii="Arial" w:hAnsi="Arial"/>
-        </w:rPr>
-        <w:t xml:space="preserve">O front-end do sistema foi desenvolvido utilizando </w:t>
-      </w:r>
-      <w:r>
-        <w:rPr>
-          <w:rStyle w:val="Forte"/>
-          <w:rFonts w:ascii="Arial" w:hAnsi="Arial"/>
-        </w:rPr>
-        <w:t>React Native</w:t>
-      </w:r>
-      <w:r>
-        <w:rPr>
-          <w:rFonts w:ascii="Arial" w:hAnsi="Arial"/>
-        </w:rPr>
-        <w:t xml:space="preserve">, com o objetivo de fornecer uma interface mobile responsiva e intuitiva. A escolha dessa tecnologia permite a criação de aplicações móveis multiplataforma (Android e iOS) com base em </w:t>
-      </w:r>
-      <w:r>
-        <w:rPr>
-          <w:rStyle w:val="Forte"/>
-          <w:rFonts w:ascii="Arial" w:hAnsi="Arial"/>
-        </w:rPr>
-        <w:t>JavaScript e JSX</w:t>
-      </w:r>
-      <w:r>
-        <w:rPr>
-          <w:rFonts w:ascii="Arial" w:hAnsi="Arial"/>
-        </w:rPr>
-        <w:t>, garantindo performance e uma boa experiência do usuário.</w:t>
-      </w:r>
-    </w:p>
-    <w:p>
-      <w:pPr>
-        <w:pStyle w:val="NormalWeb"/>
-        <w:spacing w:before="0" w:beforeAutospacing="0" w:after="120" w:afterAutospacing="0" w:line="276" w:lineRule="auto"/>
-        <w:rPr>
-          <w:rFonts w:ascii="Arial" w:hAnsi="Arial"/>
-        </w:rPr>
-      </w:pPr>
-      <w:r>
-        <w:rPr>
-          <w:rFonts w:ascii="Arial" w:hAnsi="Arial"/>
-        </w:rPr>
-        <w:t xml:space="preserve">O projeto está estruturado em </w:t>
-      </w:r>
-      <w:r>
-        <w:rPr>
-          <w:rStyle w:val="Forte"/>
-          <w:rFonts w:ascii="Arial" w:hAnsi="Arial"/>
-        </w:rPr>
-        <w:t>componentes funcionais</w:t>
-      </w:r>
-      <w:r>
-        <w:rPr>
-          <w:rFonts w:ascii="Arial" w:hAnsi="Arial"/>
-        </w:rPr>
-        <w:t xml:space="preserve">, que utilizam o </w:t>
-      </w:r>
-      <w:r>
-        <w:rPr>
-          <w:rStyle w:val="Forte"/>
-          <w:rFonts w:ascii="Arial" w:hAnsi="Arial"/>
-        </w:rPr>
-        <w:t>React Hooks</w:t>
-      </w:r>
-      <w:r>
-        <w:rPr>
-          <w:rFonts w:ascii="Arial" w:hAnsi="Arial"/>
-        </w:rPr>
-        <w:t xml:space="preserve"> (</w:t>
-      </w:r>
-      <w:r>
-        <w:rPr>
-          <w:rStyle w:val="CdigoHTML"/>
-          <w:rFonts w:ascii="Arial" w:hAnsi="Arial" w:cs="Arial"/>
-          <w:sz w:val="24"/>
-          <w:szCs w:val="24"/>
-        </w:rPr>
-        <w:t>useState</w:t>
-      </w:r>
-      <w:r>
-        <w:rPr>
-          <w:rFonts w:ascii="Arial" w:hAnsi="Arial"/>
-        </w:rPr>
-        <w:t xml:space="preserve">) para gerenciamento de estado local. A comunicação com o backend é realizada por meio da biblioteca </w:t>
-      </w:r>
-      <w:r>
-        <w:rPr>
-          <w:rStyle w:val="Forte"/>
-          <w:rFonts w:ascii="Arial" w:hAnsi="Arial"/>
-        </w:rPr>
-        <w:t>Axios</w:t>
-      </w:r>
-      <w:r>
-        <w:rPr>
-          <w:rFonts w:ascii="Arial" w:hAnsi="Arial"/>
-        </w:rPr>
-        <w:t xml:space="preserve">, que facilita o consumo de APIs REST. Além disso, o </w:t>
-      </w:r>
-      <w:r>
-        <w:rPr>
-          <w:rStyle w:val="Forte"/>
-          <w:rFonts w:ascii="Arial" w:hAnsi="Arial"/>
-        </w:rPr>
-        <w:t>AsyncStorage</w:t>
-      </w:r>
-      <w:r>
-        <w:rPr>
-          <w:rFonts w:ascii="Arial" w:hAnsi="Arial"/>
-        </w:rPr>
-        <w:t xml:space="preserve"> é utilizado para o armazenamento local do </w:t>
-      </w:r>
-      <w:r>
-        <w:rPr>
-          <w:rStyle w:val="Forte"/>
-          <w:rFonts w:ascii="Arial" w:hAnsi="Arial"/>
-        </w:rPr>
-        <w:t>token JWT</w:t>
-      </w:r>
-      <w:r>
-        <w:rPr>
-          <w:rFonts w:ascii="Arial" w:hAnsi="Arial"/>
-        </w:rPr>
-        <w:t>, garantindo que as requisições autenticadas ao servidor sejam feitas de forma segura.</w:t>
-      </w:r>
-    </w:p>
-    <w:p>
-      <w:pPr>
-        <w:pStyle w:val="NormalWeb"/>
-        <w:spacing w:before="0" w:beforeAutospacing="0" w:after="120" w:afterAutospacing="0" w:line="276" w:lineRule="auto"/>
-        <w:rPr>
-          <w:rFonts w:ascii="Arial" w:hAnsi="Arial"/>
-        </w:rPr>
-      </w:pPr>
-    </w:p>
-    <w:p>
-      <w:pPr>
-        <w:spacing w:before="0" w:after="120" w:line="276" w:lineRule="auto"/>
-        <w:jc w:val="left"/>
-        <w:rPr>
-          <w:rFonts w:eastAsia="Times New Roman"/>
-          <w:sz w:val="24"/>
-          <w:szCs w:val="24"/>
-          <w:lang w:eastAsia="pt-BR"/>
-        </w:rPr>
-      </w:pPr>
-      <w:r>
-        <w:br w:type="page"/>
-      </w:r>
-    </w:p>
-    <w:p>
-      <w:pPr>
-        <w:spacing w:before="0" w:after="120" w:line="276" w:lineRule="auto"/>
+        <w:t>Desenvolvimento do Front-</w:t>
+      </w:r>
+      <w:proofErr w:type="spellStart"/>
+      <w:r>
         <w:rPr>
           <w:b/>
           <w:bCs/>
@@ -8778,8 +8685,254 @@
           <w:sz w:val="28"/>
           <w:szCs w:val="28"/>
         </w:rPr>
-      </w:pPr>
-      <w:r>
+        <w:t>end</w:t>
+      </w:r>
+      <w:proofErr w:type="spellEnd"/>
+    </w:p>
+    <w:p>
+      <w:pPr>
+        <w:pStyle w:val="NormalWeb"/>
+        <w:spacing w:before="0" w:beforeAutospacing="0" w:after="120" w:afterAutospacing="0" w:line="276" w:lineRule="auto"/>
+        <w:ind w:firstLine="567"/>
+        <w:rPr>
+          <w:rFonts w:ascii="Arial" w:hAnsi="Arial"/>
+        </w:rPr>
+      </w:pPr>
+      <w:r>
+        <w:rPr>
+          <w:rFonts w:ascii="Arial" w:hAnsi="Arial"/>
+        </w:rPr>
+        <w:t>O front-</w:t>
+      </w:r>
+      <w:proofErr w:type="spellStart"/>
+      <w:r>
+        <w:rPr>
+          <w:rFonts w:ascii="Arial" w:hAnsi="Arial"/>
+        </w:rPr>
+        <w:t>end</w:t>
+      </w:r>
+      <w:proofErr w:type="spellEnd"/>
+      <w:r>
+        <w:rPr>
+          <w:rFonts w:ascii="Arial" w:hAnsi="Arial"/>
+        </w:rPr>
+        <w:t xml:space="preserve"> do sistema foi desenvolvido utilizando </w:t>
+      </w:r>
+      <w:proofErr w:type="spellStart"/>
+      <w:r>
+        <w:rPr>
+          <w:rStyle w:val="Forte"/>
+          <w:rFonts w:ascii="Arial" w:hAnsi="Arial"/>
+        </w:rPr>
+        <w:t>React</w:t>
+      </w:r>
+      <w:proofErr w:type="spellEnd"/>
+      <w:r>
+        <w:rPr>
+          <w:rStyle w:val="Forte"/>
+          <w:rFonts w:ascii="Arial" w:hAnsi="Arial"/>
+        </w:rPr>
+        <w:t xml:space="preserve"> </w:t>
+      </w:r>
+      <w:proofErr w:type="spellStart"/>
+      <w:r>
+        <w:rPr>
+          <w:rStyle w:val="Forte"/>
+          <w:rFonts w:ascii="Arial" w:hAnsi="Arial"/>
+        </w:rPr>
+        <w:t>Native</w:t>
+      </w:r>
+      <w:proofErr w:type="spellEnd"/>
+      <w:r>
+        <w:rPr>
+          <w:rFonts w:ascii="Arial" w:hAnsi="Arial"/>
+        </w:rPr>
+        <w:t xml:space="preserve">, com o objetivo de fornecer uma interface mobile responsiva e intuitiva. A escolha dessa tecnologia permite a criação de aplicações móveis multiplataforma (Android e iOS) com base em </w:t>
+      </w:r>
+      <w:proofErr w:type="spellStart"/>
+      <w:r>
+        <w:rPr>
+          <w:rStyle w:val="Forte"/>
+          <w:rFonts w:ascii="Arial" w:hAnsi="Arial"/>
+        </w:rPr>
+        <w:t>JavaScript</w:t>
+      </w:r>
+      <w:proofErr w:type="spellEnd"/>
+      <w:r>
+        <w:rPr>
+          <w:rStyle w:val="Forte"/>
+          <w:rFonts w:ascii="Arial" w:hAnsi="Arial"/>
+        </w:rPr>
+        <w:t xml:space="preserve"> e JSX</w:t>
+      </w:r>
+      <w:r>
+        <w:rPr>
+          <w:rFonts w:ascii="Arial" w:hAnsi="Arial"/>
+        </w:rPr>
+        <w:t>, garantindo performance e uma boa experiência do usuário.</w:t>
+      </w:r>
+    </w:p>
+    <w:p>
+      <w:pPr>
+        <w:pStyle w:val="NormalWeb"/>
+        <w:spacing w:before="0" w:beforeAutospacing="0" w:after="120" w:afterAutospacing="0" w:line="276" w:lineRule="auto"/>
+        <w:ind w:firstLine="567"/>
+        <w:rPr>
+          <w:rFonts w:ascii="Arial" w:hAnsi="Arial"/>
+        </w:rPr>
+      </w:pPr>
+      <w:r>
+        <w:rPr>
+          <w:rFonts w:ascii="Arial" w:hAnsi="Arial"/>
+        </w:rPr>
+        <w:t xml:space="preserve">O projeto está estruturado em </w:t>
+      </w:r>
+      <w:r>
+        <w:rPr>
+          <w:rStyle w:val="Forte"/>
+          <w:rFonts w:ascii="Arial" w:hAnsi="Arial"/>
+        </w:rPr>
+        <w:t>componentes funcionais</w:t>
+      </w:r>
+      <w:r>
+        <w:rPr>
+          <w:rFonts w:ascii="Arial" w:hAnsi="Arial"/>
+        </w:rPr>
+        <w:t xml:space="preserve">, que utilizam o </w:t>
+      </w:r>
+      <w:proofErr w:type="spellStart"/>
+      <w:r>
+        <w:rPr>
+          <w:rStyle w:val="Forte"/>
+          <w:rFonts w:ascii="Arial" w:hAnsi="Arial"/>
+        </w:rPr>
+        <w:t>React</w:t>
+      </w:r>
+      <w:proofErr w:type="spellEnd"/>
+      <w:r>
+        <w:rPr>
+          <w:rStyle w:val="Forte"/>
+          <w:rFonts w:ascii="Arial" w:hAnsi="Arial"/>
+        </w:rPr>
+        <w:t xml:space="preserve"> </w:t>
+      </w:r>
+      <w:proofErr w:type="spellStart"/>
+      <w:r>
+        <w:rPr>
+          <w:rStyle w:val="Forte"/>
+          <w:rFonts w:ascii="Arial" w:hAnsi="Arial"/>
+        </w:rPr>
+        <w:t>Hooks</w:t>
+      </w:r>
+      <w:proofErr w:type="spellEnd"/>
+      <w:r>
+        <w:rPr>
+          <w:rFonts w:ascii="Arial" w:hAnsi="Arial"/>
+        </w:rPr>
+        <w:t xml:space="preserve"> (</w:t>
+      </w:r>
+      <w:proofErr w:type="spellStart"/>
+      <w:r>
+        <w:rPr>
+          <w:rStyle w:val="CdigoHTML"/>
+          <w:rFonts w:ascii="Arial" w:hAnsi="Arial" w:cs="Arial"/>
+          <w:sz w:val="24"/>
+          <w:szCs w:val="24"/>
+        </w:rPr>
+        <w:t>useState</w:t>
+      </w:r>
+      <w:proofErr w:type="spellEnd"/>
+      <w:r>
+        <w:rPr>
+          <w:rFonts w:ascii="Arial" w:hAnsi="Arial"/>
+        </w:rPr>
+        <w:t xml:space="preserve">) para gerenciamento de estado local. A comunicação com o </w:t>
+      </w:r>
+      <w:proofErr w:type="spellStart"/>
+      <w:r>
+        <w:rPr>
+          <w:rFonts w:ascii="Arial" w:hAnsi="Arial"/>
+        </w:rPr>
+        <w:t>backend</w:t>
+      </w:r>
+      <w:proofErr w:type="spellEnd"/>
+      <w:r>
+        <w:rPr>
+          <w:rFonts w:ascii="Arial" w:hAnsi="Arial"/>
+        </w:rPr>
+        <w:t xml:space="preserve"> é realizada por meio da biblioteca </w:t>
+      </w:r>
+      <w:proofErr w:type="spellStart"/>
+      <w:r>
+        <w:rPr>
+          <w:rStyle w:val="Forte"/>
+          <w:rFonts w:ascii="Arial" w:hAnsi="Arial"/>
+        </w:rPr>
+        <w:t>Axios</w:t>
+      </w:r>
+      <w:proofErr w:type="spellEnd"/>
+      <w:r>
+        <w:rPr>
+          <w:rFonts w:ascii="Arial" w:hAnsi="Arial"/>
+        </w:rPr>
+        <w:t xml:space="preserve">, que facilita o consumo de APIs REST. Além disso, o </w:t>
+      </w:r>
+      <w:proofErr w:type="spellStart"/>
+      <w:r>
+        <w:rPr>
+          <w:rStyle w:val="Forte"/>
+          <w:rFonts w:ascii="Arial" w:hAnsi="Arial"/>
+        </w:rPr>
+        <w:t>AsyncStorage</w:t>
+      </w:r>
+      <w:proofErr w:type="spellEnd"/>
+      <w:r>
+        <w:rPr>
+          <w:rFonts w:ascii="Arial" w:hAnsi="Arial"/>
+        </w:rPr>
+        <w:t xml:space="preserve"> é utilizado para o armazenamento local do </w:t>
+      </w:r>
+      <w:r>
+        <w:rPr>
+          <w:rStyle w:val="Forte"/>
+          <w:rFonts w:ascii="Arial" w:hAnsi="Arial"/>
+        </w:rPr>
+        <w:t>token JWT</w:t>
+      </w:r>
+      <w:r>
+        <w:rPr>
+          <w:rFonts w:ascii="Arial" w:hAnsi="Arial"/>
+        </w:rPr>
+        <w:t>, garantindo que as requisições autenticadas ao servidor sejam feitas de forma segura.</w:t>
+      </w:r>
+    </w:p>
+    <w:p>
+      <w:pPr>
+        <w:pStyle w:val="NormalWeb"/>
+        <w:spacing w:before="0" w:beforeAutospacing="0" w:after="120" w:afterAutospacing="0" w:line="276" w:lineRule="auto"/>
+        <w:rPr>
+          <w:rFonts w:ascii="Arial" w:hAnsi="Arial"/>
+        </w:rPr>
+      </w:pPr>
+    </w:p>
+    <w:p>
+      <w:pPr>
+        <w:spacing w:before="0" w:after="120" w:line="276" w:lineRule="auto"/>
+        <w:jc w:val="left"/>
+        <w:rPr>
+          <w:rFonts w:eastAsia="Times New Roman"/>
+          <w:sz w:val="24"/>
+          <w:szCs w:val="24"/>
+          <w:lang w:eastAsia="pt-BR"/>
+        </w:rPr>
+      </w:pPr>
+      <w:r>
+        <w:br w:type="page"/>
+      </w:r>
+    </w:p>
+    <w:p>
+      <w:pPr>
+        <w:spacing w:before="0" w:after="120" w:line="276" w:lineRule="auto"/>
         <w:rPr>
           <w:b/>
           <w:bCs/>
@@ -8787,19 +8940,8 @@
           <w:sz w:val="28"/>
           <w:szCs w:val="28"/>
         </w:rPr>
-        <w:lastRenderedPageBreak/>
-        <w:t>Principais Telas do Aplicativo</w:t>
-      </w:r>
-    </w:p>
-    <w:p>
-      <w:pPr>
-        <w:pStyle w:val="Ttulo3"/>
-        <w:spacing w:before="0" w:after="120" w:line="276" w:lineRule="auto"/>
-      </w:pPr>
-    </w:p>
-    <w:p>
-      <w:pPr>
-        <w:spacing w:before="0" w:after="120" w:line="276" w:lineRule="auto"/>
+      </w:pPr>
+      <w:r>
         <w:rPr>
           <w:b/>
           <w:bCs/>
@@ -8807,8 +8949,19 @@
           <w:sz w:val="28"/>
           <w:szCs w:val="28"/>
         </w:rPr>
-      </w:pPr>
-      <w:r>
+        <w:lastRenderedPageBreak/>
+        <w:t>Principais Telas do Aplicativo</w:t>
+      </w:r>
+    </w:p>
+    <w:p>
+      <w:pPr>
+        <w:pStyle w:val="Ttulo3"/>
+        <w:spacing w:before="0" w:after="120" w:line="276" w:lineRule="auto"/>
+      </w:pPr>
+    </w:p>
+    <w:p>
+      <w:pPr>
+        <w:spacing w:before="0" w:after="120" w:line="276" w:lineRule="auto"/>
         <w:rPr>
           <w:b/>
           <w:bCs/>
@@ -8816,6 +8969,15 @@
           <w:sz w:val="28"/>
           <w:szCs w:val="28"/>
         </w:rPr>
+      </w:pPr>
+      <w:r>
+        <w:rPr>
+          <w:b/>
+          <w:bCs/>
+          <w:color w:val="1F497D" w:themeColor="text2"/>
+          <w:sz w:val="28"/>
+          <w:szCs w:val="28"/>
+        </w:rPr>
         <w:t>Tela de Boas-Vindas (Home)</w:t>
       </w:r>
     </w:p>
@@ -8823,6 +8985,7 @@
       <w:pPr>
         <w:pStyle w:val="NormalWeb"/>
         <w:spacing w:before="0" w:beforeAutospacing="0" w:after="120" w:afterAutospacing="0" w:line="276" w:lineRule="auto"/>
+        <w:ind w:firstLine="567"/>
         <w:rPr>
           <w:rFonts w:ascii="Arial" w:hAnsi="Arial"/>
         </w:rPr>
@@ -9000,8 +9163,12 @@
           <w:ilvl w:val="0"/>
           <w:numId w:val="11"/>
         </w:numPr>
+        <w:tabs>
+          <w:tab w:val="clear" w:pos="720"/>
+          <w:tab w:val="num" w:pos="1134"/>
+        </w:tabs>
         <w:spacing w:before="0" w:beforeAutospacing="0" w:after="120" w:afterAutospacing="0" w:line="276" w:lineRule="auto"/>
-        <w:jc w:val="left"/>
+        <w:ind w:left="1134" w:hanging="283"/>
         <w:rPr>
           <w:rFonts w:ascii="Arial" w:hAnsi="Arial"/>
         </w:rPr>
@@ -9038,19 +9205,37 @@
         <w:pStyle w:val="NormalWeb"/>
         <w:numPr>
           <w:ilvl w:val="0"/>
-          <w:numId w:val="13"/>
+          <w:numId w:val="11"/>
         </w:numPr>
+        <w:tabs>
+          <w:tab w:val="clear" w:pos="720"/>
+          <w:tab w:val="num" w:pos="1134"/>
+        </w:tabs>
         <w:spacing w:before="0" w:beforeAutospacing="0" w:after="120" w:afterAutospacing="0" w:line="276" w:lineRule="auto"/>
-        <w:jc w:val="left"/>
-        <w:rPr>
-          <w:rFonts w:ascii="Arial" w:hAnsi="Arial"/>
-        </w:rPr>
-      </w:pPr>
-      <w:r>
-        <w:rPr>
-          <w:rFonts w:ascii="Arial" w:hAnsi="Arial"/>
-        </w:rPr>
-        <w:t>Mostra uma imagem localizada em assets/saude.png, que simboliza saúde e bem-estar.</w:t>
+        <w:ind w:left="1134" w:hanging="283"/>
+        <w:rPr>
+          <w:rFonts w:ascii="Arial" w:hAnsi="Arial"/>
+        </w:rPr>
+      </w:pPr>
+      <w:r>
+        <w:rPr>
+          <w:rFonts w:ascii="Arial" w:hAnsi="Arial"/>
+        </w:rPr>
+        <w:t xml:space="preserve">Mostra uma imagem localizada em </w:t>
+      </w:r>
+      <w:proofErr w:type="spellStart"/>
+      <w:r>
+        <w:rPr>
+          <w:rFonts w:ascii="Arial" w:hAnsi="Arial"/>
+        </w:rPr>
+        <w:t>assets</w:t>
+      </w:r>
+      <w:proofErr w:type="spellEnd"/>
+      <w:r>
+        <w:rPr>
+          <w:rFonts w:ascii="Arial" w:hAnsi="Arial"/>
+        </w:rPr>
+        <w:t>/saude.png, que simboliza saúde e bem-estar.</w:t>
       </w:r>
     </w:p>
     <w:p>
@@ -9058,10 +9243,14 @@
         <w:pStyle w:val="NormalWeb"/>
         <w:numPr>
           <w:ilvl w:val="0"/>
-          <w:numId w:val="13"/>
+          <w:numId w:val="11"/>
         </w:numPr>
+        <w:tabs>
+          <w:tab w:val="clear" w:pos="720"/>
+          <w:tab w:val="num" w:pos="1134"/>
+        </w:tabs>
         <w:spacing w:before="0" w:beforeAutospacing="0" w:after="120" w:afterAutospacing="0" w:line="276" w:lineRule="auto"/>
-        <w:jc w:val="left"/>
+        <w:ind w:left="1134" w:hanging="283"/>
         <w:rPr>
           <w:rFonts w:ascii="Arial" w:hAnsi="Arial"/>
         </w:rPr>
@@ -9098,10 +9287,14 @@
         <w:pStyle w:val="NormalWeb"/>
         <w:numPr>
           <w:ilvl w:val="0"/>
-          <w:numId w:val="15"/>
+          <w:numId w:val="11"/>
         </w:numPr>
+        <w:tabs>
+          <w:tab w:val="clear" w:pos="720"/>
+          <w:tab w:val="num" w:pos="1134"/>
+        </w:tabs>
         <w:spacing w:before="0" w:beforeAutospacing="0" w:after="120" w:afterAutospacing="0" w:line="276" w:lineRule="auto"/>
-        <w:jc w:val="left"/>
+        <w:ind w:left="1134" w:hanging="283"/>
         <w:rPr>
           <w:rFonts w:ascii="Arial" w:hAnsi="Arial"/>
         </w:rPr>
@@ -9118,10 +9311,14 @@
         <w:pStyle w:val="NormalWeb"/>
         <w:numPr>
           <w:ilvl w:val="0"/>
-          <w:numId w:val="15"/>
+          <w:numId w:val="11"/>
         </w:numPr>
+        <w:tabs>
+          <w:tab w:val="clear" w:pos="720"/>
+          <w:tab w:val="num" w:pos="1134"/>
+        </w:tabs>
         <w:spacing w:before="0" w:beforeAutospacing="0" w:after="120" w:afterAutospacing="0" w:line="276" w:lineRule="auto"/>
-        <w:jc w:val="left"/>
+        <w:ind w:left="1134" w:hanging="283"/>
         <w:rPr>
           <w:rFonts w:ascii="Arial" w:hAnsi="Arial"/>
         </w:rPr>
@@ -9160,7 +9357,12 @@
           <w:ilvl w:val="0"/>
           <w:numId w:val="17"/>
         </w:numPr>
+        <w:tabs>
+          <w:tab w:val="clear" w:pos="720"/>
+          <w:tab w:val="num" w:pos="1276"/>
+        </w:tabs>
         <w:spacing w:before="0" w:beforeAutospacing="0" w:after="120" w:afterAutospacing="0" w:line="276" w:lineRule="auto"/>
+        <w:ind w:left="1134" w:hanging="283"/>
         <w:jc w:val="left"/>
         <w:rPr>
           <w:rFonts w:ascii="Arial" w:hAnsi="Arial"/>
@@ -9210,7 +9412,21 @@
         <w:rPr>
           <w:rFonts w:ascii="Arial" w:hAnsi="Arial"/>
         </w:rPr>
-        <w:t>Para o cadastro de uma nova conta (SignUp)</w:t>
+        <w:t>Para o cadastro de uma nova conta (</w:t>
+      </w:r>
+      <w:proofErr w:type="spellStart"/>
+      <w:r>
+        <w:rPr>
+          <w:rFonts w:ascii="Arial" w:hAnsi="Arial"/>
+        </w:rPr>
+        <w:t>SignUp</w:t>
+      </w:r>
+      <w:proofErr w:type="spellEnd"/>
+      <w:r>
+        <w:rPr>
+          <w:rFonts w:ascii="Arial" w:hAnsi="Arial"/>
+        </w:rPr>
+        <w:t>)</w:t>
       </w:r>
     </w:p>
     <w:p>
@@ -9220,7 +9436,12 @@
           <w:ilvl w:val="0"/>
           <w:numId w:val="17"/>
         </w:numPr>
+        <w:tabs>
+          <w:tab w:val="clear" w:pos="720"/>
+          <w:tab w:val="num" w:pos="1276"/>
+        </w:tabs>
         <w:spacing w:before="0" w:beforeAutospacing="0" w:after="120" w:afterAutospacing="0" w:line="276" w:lineRule="auto"/>
+        <w:ind w:left="1134" w:hanging="283"/>
         <w:jc w:val="left"/>
         <w:rPr>
           <w:rFonts w:ascii="Arial" w:hAnsi="Arial"/>
@@ -9230,7 +9451,35 @@
         <w:rPr>
           <w:rFonts w:ascii="Arial" w:hAnsi="Arial"/>
         </w:rPr>
-        <w:t>Usam o React Navigation para navegação entre as rotas.</w:t>
+        <w:t xml:space="preserve">Usam o </w:t>
+      </w:r>
+      <w:proofErr w:type="spellStart"/>
+      <w:r>
+        <w:rPr>
+          <w:rFonts w:ascii="Arial" w:hAnsi="Arial"/>
+        </w:rPr>
+        <w:t>React</w:t>
+      </w:r>
+      <w:proofErr w:type="spellEnd"/>
+      <w:r>
+        <w:rPr>
+          <w:rFonts w:ascii="Arial" w:hAnsi="Arial"/>
+        </w:rPr>
+        <w:t xml:space="preserve"> </w:t>
+      </w:r>
+      <w:proofErr w:type="spellStart"/>
+      <w:r>
+        <w:rPr>
+          <w:rFonts w:ascii="Arial" w:hAnsi="Arial"/>
+        </w:rPr>
+        <w:t>Navigation</w:t>
+      </w:r>
+      <w:proofErr w:type="spellEnd"/>
+      <w:r>
+        <w:rPr>
+          <w:rFonts w:ascii="Arial" w:hAnsi="Arial"/>
+        </w:rPr>
+        <w:t xml:space="preserve"> para navegação entre as rotas.</w:t>
       </w:r>
     </w:p>
     <w:p>
@@ -9260,7 +9509,11 @@
           <w:ilvl w:val="0"/>
           <w:numId w:val="19"/>
         </w:numPr>
+        <w:tabs>
+          <w:tab w:val="clear" w:pos="720"/>
+        </w:tabs>
         <w:spacing w:before="0" w:beforeAutospacing="0" w:after="120" w:afterAutospacing="0" w:line="276" w:lineRule="auto"/>
+        <w:ind w:left="1134" w:hanging="283"/>
         <w:jc w:val="left"/>
         <w:rPr>
           <w:rFonts w:ascii="Arial" w:hAnsi="Arial"/>
@@ -9496,50 +9749,212 @@
       <w:pPr>
         <w:pStyle w:val="NormalWeb"/>
         <w:spacing w:before="0" w:beforeAutospacing="0" w:after="120" w:afterAutospacing="0" w:line="276" w:lineRule="auto"/>
-        <w:rPr>
-          <w:rFonts w:ascii="Arial" w:hAnsi="Arial"/>
-        </w:rPr>
-      </w:pPr>
-      <w:r>
-        <w:rPr>
-          <w:rFonts w:ascii="Arial" w:hAnsi="Arial"/>
-        </w:rPr>
-        <w:t>A tela SignUp permite que um novo usuário crie uma conta preenchendo nome de usuário, e-mail e senha. Esse formulário envia os dados para o backend via uma requisição POST, que retorna um token JWT. Esse token é armazenado localmente usando AsyncStorage.</w:t>
+        <w:ind w:firstLine="567"/>
+        <w:rPr>
+          <w:rFonts w:ascii="Arial" w:hAnsi="Arial"/>
+        </w:rPr>
+      </w:pPr>
+      <w:r>
+        <w:rPr>
+          <w:rFonts w:ascii="Arial" w:hAnsi="Arial"/>
+        </w:rPr>
+        <w:t xml:space="preserve">A tela </w:t>
+      </w:r>
+      <w:proofErr w:type="spellStart"/>
+      <w:r>
+        <w:rPr>
+          <w:rFonts w:ascii="Arial" w:hAnsi="Arial"/>
+        </w:rPr>
+        <w:t>SignUp</w:t>
+      </w:r>
+      <w:proofErr w:type="spellEnd"/>
+      <w:r>
+        <w:rPr>
+          <w:rFonts w:ascii="Arial" w:hAnsi="Arial"/>
+        </w:rPr>
+        <w:t xml:space="preserve"> permite que um novo usuário crie uma conta preenchendo nome de usuário, e-mail e senha. Esse formulário envia os dados para o </w:t>
+      </w:r>
+      <w:proofErr w:type="spellStart"/>
+      <w:r>
+        <w:rPr>
+          <w:rFonts w:ascii="Arial" w:hAnsi="Arial"/>
+        </w:rPr>
+        <w:t>backend</w:t>
+      </w:r>
+      <w:proofErr w:type="spellEnd"/>
+      <w:r>
+        <w:rPr>
+          <w:rFonts w:ascii="Arial" w:hAnsi="Arial"/>
+        </w:rPr>
+        <w:t xml:space="preserve"> via uma requisição POST, que retorna um token JWT. Esse token é armazenado localmente usando </w:t>
+      </w:r>
+      <w:proofErr w:type="spellStart"/>
+      <w:r>
+        <w:rPr>
+          <w:rFonts w:ascii="Arial" w:hAnsi="Arial"/>
+        </w:rPr>
+        <w:t>AsyncStorage</w:t>
+      </w:r>
+      <w:proofErr w:type="spellEnd"/>
+      <w:r>
+        <w:rPr>
+          <w:rFonts w:ascii="Arial" w:hAnsi="Arial"/>
+        </w:rPr>
+        <w:t>.</w:t>
       </w:r>
     </w:p>
     <w:p>
       <w:pPr>
         <w:pStyle w:val="NormalWeb"/>
         <w:spacing w:before="0" w:beforeAutospacing="0" w:after="120" w:afterAutospacing="0" w:line="276" w:lineRule="auto"/>
-        <w:rPr>
-          <w:rFonts w:ascii="Arial" w:hAnsi="Arial"/>
-        </w:rPr>
-      </w:pPr>
-      <w:r>
-        <w:rPr>
-          <w:rFonts w:ascii="Arial" w:hAnsi="Arial"/>
-        </w:rPr>
-        <w:t>Os estados username, email e password armazenam os dados inseridos pelo usuário nos campos do formulário.</w:t>
+        <w:ind w:firstLine="567"/>
+        <w:rPr>
+          <w:rFonts w:ascii="Arial" w:hAnsi="Arial"/>
+        </w:rPr>
+      </w:pPr>
+      <w:r>
+        <w:rPr>
+          <w:rFonts w:ascii="Arial" w:hAnsi="Arial"/>
+        </w:rPr>
+        <w:t xml:space="preserve">Os estados </w:t>
+      </w:r>
+      <w:proofErr w:type="spellStart"/>
+      <w:r>
+        <w:rPr>
+          <w:rFonts w:ascii="Arial" w:hAnsi="Arial"/>
+        </w:rPr>
+        <w:t>username</w:t>
+      </w:r>
+      <w:proofErr w:type="spellEnd"/>
+      <w:r>
+        <w:rPr>
+          <w:rFonts w:ascii="Arial" w:hAnsi="Arial"/>
+        </w:rPr>
+        <w:t xml:space="preserve">, </w:t>
+      </w:r>
+      <w:proofErr w:type="spellStart"/>
+      <w:r>
+        <w:rPr>
+          <w:rFonts w:ascii="Arial" w:hAnsi="Arial"/>
+        </w:rPr>
+        <w:t>email</w:t>
+      </w:r>
+      <w:proofErr w:type="spellEnd"/>
+      <w:r>
+        <w:rPr>
+          <w:rFonts w:ascii="Arial" w:hAnsi="Arial"/>
+        </w:rPr>
+        <w:t xml:space="preserve"> e </w:t>
+      </w:r>
+      <w:proofErr w:type="spellStart"/>
+      <w:r>
+        <w:rPr>
+          <w:rFonts w:ascii="Arial" w:hAnsi="Arial"/>
+        </w:rPr>
+        <w:t>password</w:t>
+      </w:r>
+      <w:proofErr w:type="spellEnd"/>
+      <w:r>
+        <w:rPr>
+          <w:rFonts w:ascii="Arial" w:hAnsi="Arial"/>
+        </w:rPr>
+        <w:t xml:space="preserve"> armazenam os dados inseridos pelo usuário nos campos do formulário.</w:t>
       </w:r>
     </w:p>
     <w:p>
       <w:pPr>
         <w:pStyle w:val="NormalWeb"/>
         <w:spacing w:before="0" w:beforeAutospacing="0" w:after="120" w:afterAutospacing="0" w:line="276" w:lineRule="auto"/>
-        <w:rPr>
-          <w:rFonts w:ascii="Arial" w:hAnsi="Arial"/>
-        </w:rPr>
-      </w:pPr>
-      <w:r>
-        <w:rPr>
-          <w:rFonts w:ascii="Arial" w:hAnsi="Arial"/>
-        </w:rPr>
-        <w:t>A função handleSignUp executa a requisição HTTP POST para o endpoint de cadastro. Em caso de sucesso, o token retornado (response.data.access) é salvo no dispositivo com AsyncStorage, e o usuário é redirecionado para a tela inicial.</w:t>
+        <w:ind w:firstLine="567"/>
+        <w:rPr>
+          <w:rFonts w:ascii="Arial" w:hAnsi="Arial"/>
+        </w:rPr>
+      </w:pPr>
+      <w:r>
+        <w:rPr>
+          <w:rFonts w:ascii="Arial" w:hAnsi="Arial"/>
+        </w:rPr>
+        <w:t xml:space="preserve">Uma </w:t>
+      </w:r>
+      <w:r>
+        <w:rPr>
+          <w:rFonts w:ascii="Arial" w:hAnsi="Arial"/>
+        </w:rPr>
+        <w:t xml:space="preserve">função </w:t>
+      </w:r>
+      <w:r>
+        <w:rPr>
+          <w:rFonts w:ascii="Arial" w:hAnsi="Arial"/>
+        </w:rPr>
+        <w:t>(</w:t>
+      </w:r>
+      <w:proofErr w:type="spellStart"/>
+      <w:r>
+        <w:rPr>
+          <w:rFonts w:ascii="Arial" w:hAnsi="Arial"/>
+        </w:rPr>
+        <w:t>handleSignUp</w:t>
+      </w:r>
+      <w:proofErr w:type="spellEnd"/>
+      <w:r>
+        <w:rPr>
+          <w:rFonts w:ascii="Arial" w:hAnsi="Arial"/>
+        </w:rPr>
+        <w:t>)</w:t>
+      </w:r>
+      <w:r>
+        <w:rPr>
+          <w:rFonts w:ascii="Arial" w:hAnsi="Arial"/>
+        </w:rPr>
+        <w:t xml:space="preserve"> executa a requisição HTTP POST para o </w:t>
+      </w:r>
+      <w:proofErr w:type="spellStart"/>
+      <w:r>
+        <w:rPr>
+          <w:rFonts w:ascii="Arial" w:hAnsi="Arial"/>
+        </w:rPr>
+        <w:t>endpoint</w:t>
+      </w:r>
+      <w:proofErr w:type="spellEnd"/>
+      <w:r>
+        <w:rPr>
+          <w:rFonts w:ascii="Arial" w:hAnsi="Arial"/>
+        </w:rPr>
+        <w:t xml:space="preserve"> de cadastro. Em caso de sucesso, o token retornado (</w:t>
+      </w:r>
+      <w:proofErr w:type="spellStart"/>
+      <w:r>
+        <w:rPr>
+          <w:rFonts w:ascii="Arial" w:hAnsi="Arial"/>
+        </w:rPr>
+        <w:t>response.data.access</w:t>
+      </w:r>
+      <w:proofErr w:type="spellEnd"/>
+      <w:r>
+        <w:rPr>
+          <w:rFonts w:ascii="Arial" w:hAnsi="Arial"/>
+        </w:rPr>
+        <w:t xml:space="preserve">) é salvo no dispositivo com </w:t>
+      </w:r>
+      <w:proofErr w:type="spellStart"/>
+      <w:r>
+        <w:rPr>
+          <w:rFonts w:ascii="Arial" w:hAnsi="Arial"/>
+        </w:rPr>
+        <w:t>AsyncStorage</w:t>
+      </w:r>
+      <w:proofErr w:type="spellEnd"/>
+      <w:r>
+        <w:rPr>
+          <w:rFonts w:ascii="Arial" w:hAnsi="Arial"/>
+        </w:rPr>
+        <w:t>, e o usuário é redirecionado para a tela inicial.</w:t>
       </w:r>
     </w:p>
     <w:p>
       <w:pPr>
         <w:spacing w:before="0" w:after="120" w:line="276" w:lineRule="auto"/>
+        <w:ind w:firstLine="567"/>
         <w:rPr>
           <w:rFonts w:eastAsia="Times New Roman"/>
           <w:sz w:val="24"/>
@@ -9623,7 +10038,47 @@
           <w:szCs w:val="24"/>
           <w:lang w:eastAsia="pt-BR"/>
         </w:rPr>
-        <w:t>O app envia esses dados para o backend via axios;</w:t>
+        <w:t xml:space="preserve">O app envia esses dados para o </w:t>
+      </w:r>
+      <w:proofErr w:type="spellStart"/>
+      <w:r>
+        <w:rPr>
+          <w:rFonts w:eastAsia="Times New Roman"/>
+          <w:sz w:val="24"/>
+          <w:szCs w:val="24"/>
+          <w:lang w:eastAsia="pt-BR"/>
+        </w:rPr>
+        <w:t>backend</w:t>
+      </w:r>
+      <w:proofErr w:type="spellEnd"/>
+      <w:r>
+        <w:rPr>
+          <w:rFonts w:eastAsia="Times New Roman"/>
+          <w:sz w:val="24"/>
+          <w:szCs w:val="24"/>
+          <w:lang w:eastAsia="pt-BR"/>
+        </w:rPr>
+        <w:t xml:space="preserve"> via </w:t>
+      </w:r>
+      <w:proofErr w:type="spellStart"/>
+      <w:r>
+        <w:rPr>
+          <w:rFonts w:eastAsia="Times New Roman"/>
+          <w:sz w:val="24"/>
+          <w:szCs w:val="24"/>
+          <w:lang w:eastAsia="pt-BR"/>
+        </w:rPr>
+        <w:t>axios</w:t>
+      </w:r>
+      <w:proofErr w:type="spellEnd"/>
+      <w:r>
+        <w:rPr>
+          <w:rFonts w:eastAsia="Times New Roman"/>
+          <w:sz w:val="24"/>
+          <w:szCs w:val="24"/>
+          <w:lang w:eastAsia="pt-BR"/>
+        </w:rPr>
+        <w:t>;</w:t>
       </w:r>
     </w:p>
     <w:p>
@@ -9648,7 +10103,27 @@
           <w:szCs w:val="24"/>
           <w:lang w:eastAsia="pt-BR"/>
         </w:rPr>
-        <w:t>O backend responde com um token;</w:t>
+        <w:t xml:space="preserve">O </w:t>
+      </w:r>
+      <w:proofErr w:type="spellStart"/>
+      <w:r>
+        <w:rPr>
+          <w:rFonts w:eastAsia="Times New Roman"/>
+          <w:sz w:val="24"/>
+          <w:szCs w:val="24"/>
+          <w:lang w:eastAsia="pt-BR"/>
+        </w:rPr>
+        <w:t>backend</w:t>
+      </w:r>
+      <w:proofErr w:type="spellEnd"/>
+      <w:r>
+        <w:rPr>
+          <w:rFonts w:eastAsia="Times New Roman"/>
+          <w:sz w:val="24"/>
+          <w:szCs w:val="24"/>
+          <w:lang w:eastAsia="pt-BR"/>
+        </w:rPr>
+        <w:t xml:space="preserve"> responde com um token;</w:t>
       </w:r>
     </w:p>
     <w:p>
@@ -9673,7 +10148,27 @@
           <w:szCs w:val="24"/>
           <w:lang w:eastAsia="pt-BR"/>
         </w:rPr>
-        <w:t>O token é armazenado com AsyncStorage;</w:t>
+        <w:t xml:space="preserve">O token é armazenado com </w:t>
+      </w:r>
+      <w:proofErr w:type="spellStart"/>
+      <w:r>
+        <w:rPr>
+          <w:rFonts w:eastAsia="Times New Roman"/>
+          <w:sz w:val="24"/>
+          <w:szCs w:val="24"/>
+          <w:lang w:eastAsia="pt-BR"/>
+        </w:rPr>
+        <w:t>AsyncStorage</w:t>
+      </w:r>
+      <w:proofErr w:type="spellEnd"/>
+      <w:r>
+        <w:rPr>
+          <w:rFonts w:eastAsia="Times New Roman"/>
+          <w:sz w:val="24"/>
+          <w:szCs w:val="24"/>
+          <w:lang w:eastAsia="pt-BR"/>
+        </w:rPr>
+        <w:t>;</w:t>
       </w:r>
     </w:p>
     <w:p>
@@ -9700,6 +10195,19 @@
         </w:rPr>
         <w:t>O app redireciona para a tela inicial.</w:t>
       </w:r>
+    </w:p>
+    <w:p>
+      <w:pPr>
+        <w:spacing w:before="0" w:after="120" w:line="276" w:lineRule="auto"/>
+        <w:ind w:left="720"/>
+        <w:jc w:val="left"/>
+        <w:rPr>
+          <w:rFonts w:eastAsia="Times New Roman"/>
+          <w:sz w:val="24"/>
+          <w:szCs w:val="24"/>
+          <w:lang w:eastAsia="pt-BR"/>
+        </w:rPr>
+      </w:pPr>
     </w:p>
     <w:p>
       <w:pPr>
@@ -9915,6 +10423,7 @@
     <w:p>
       <w:pPr>
         <w:spacing w:before="0" w:after="120" w:line="276" w:lineRule="auto"/>
+        <w:ind w:firstLine="567"/>
         <w:rPr>
           <w:rFonts w:eastAsia="Times New Roman"/>
           <w:sz w:val="24"/>
@@ -9929,22 +10438,91 @@
           <w:szCs w:val="24"/>
           <w:lang w:eastAsia="pt-BR"/>
         </w:rPr>
-        <w:t>Essa tela permite que o usuário acesse o aplicativo informando suas credenciais. Ao submeter os dados, o app envia uma requisição para a API de autenticação do backend. Se os dados estiverem corretos, um token JWT é salvo no AsyncStorage para autenticação futura.</w:t>
+        <w:t xml:space="preserve">Essa tela permite que o usuário acesse o aplicativo informando suas credenciais. Ao submeter os dados, o app envia uma requisição para a API de autenticação do </w:t>
+      </w:r>
+      <w:proofErr w:type="spellStart"/>
+      <w:r>
+        <w:rPr>
+          <w:rFonts w:eastAsia="Times New Roman"/>
+          <w:sz w:val="24"/>
+          <w:szCs w:val="24"/>
+          <w:lang w:eastAsia="pt-BR"/>
+        </w:rPr>
+        <w:t>backend</w:t>
+      </w:r>
+      <w:proofErr w:type="spellEnd"/>
+      <w:r>
+        <w:rPr>
+          <w:rFonts w:eastAsia="Times New Roman"/>
+          <w:sz w:val="24"/>
+          <w:szCs w:val="24"/>
+          <w:lang w:eastAsia="pt-BR"/>
+        </w:rPr>
+        <w:t xml:space="preserve">. Se os dados estiverem corretos, um token JWT é salvo no </w:t>
+      </w:r>
+      <w:proofErr w:type="spellStart"/>
+      <w:r>
+        <w:rPr>
+          <w:rFonts w:eastAsia="Times New Roman"/>
+          <w:sz w:val="24"/>
+          <w:szCs w:val="24"/>
+          <w:lang w:eastAsia="pt-BR"/>
+        </w:rPr>
+        <w:t>AsyncStorage</w:t>
+      </w:r>
+      <w:proofErr w:type="spellEnd"/>
+      <w:r>
+        <w:rPr>
+          <w:rFonts w:eastAsia="Times New Roman"/>
+          <w:sz w:val="24"/>
+          <w:szCs w:val="24"/>
+          <w:lang w:eastAsia="pt-BR"/>
+        </w:rPr>
+        <w:t xml:space="preserve"> para autenticação futura.</w:t>
       </w:r>
     </w:p>
     <w:p>
       <w:pPr>
         <w:pStyle w:val="NormalWeb"/>
         <w:spacing w:before="0" w:beforeAutospacing="0" w:after="120" w:afterAutospacing="0" w:line="276" w:lineRule="auto"/>
-        <w:rPr>
-          <w:rFonts w:ascii="Arial" w:hAnsi="Arial"/>
-        </w:rPr>
-      </w:pPr>
-      <w:r>
-        <w:rPr>
-          <w:rFonts w:ascii="Arial" w:hAnsi="Arial"/>
-        </w:rPr>
-        <w:t>O campo de e-mail está presente, mas não é utilizado no processo de login — apenas username e password são enviados à API. O campo de e-mail pode ser removido para evitar confusão, ou ser usado no futuro.</w:t>
+        <w:ind w:firstLine="567"/>
+        <w:rPr>
+          <w:rFonts w:ascii="Arial" w:hAnsi="Arial"/>
+        </w:rPr>
+      </w:pPr>
+      <w:r>
+        <w:rPr>
+          <w:rFonts w:ascii="Arial" w:hAnsi="Arial"/>
+        </w:rPr>
+        <w:t xml:space="preserve">O campo de e-mail está presente, mas não é utilizado no processo de login — apenas </w:t>
+      </w:r>
+      <w:proofErr w:type="spellStart"/>
+      <w:r>
+        <w:rPr>
+          <w:rFonts w:ascii="Arial" w:hAnsi="Arial"/>
+        </w:rPr>
+        <w:t>username</w:t>
+      </w:r>
+      <w:proofErr w:type="spellEnd"/>
+      <w:r>
+        <w:rPr>
+          <w:rFonts w:ascii="Arial" w:hAnsi="Arial"/>
+        </w:rPr>
+        <w:t xml:space="preserve"> e </w:t>
+      </w:r>
+      <w:proofErr w:type="spellStart"/>
+      <w:r>
+        <w:rPr>
+          <w:rFonts w:ascii="Arial" w:hAnsi="Arial"/>
+        </w:rPr>
+        <w:t>password</w:t>
+      </w:r>
+      <w:proofErr w:type="spellEnd"/>
+      <w:r>
+        <w:rPr>
+          <w:rFonts w:ascii="Arial" w:hAnsi="Arial"/>
+        </w:rPr>
+        <w:t xml:space="preserve"> são enviados à API. O campo de e-mail pode ser removido para evitar confusão, ou ser usado no futuro.</w:t>
       </w:r>
     </w:p>
     <w:p>
@@ -10130,6 +10708,7 @@
       <w:pPr>
         <w:pStyle w:val="NormalWeb"/>
         <w:spacing w:before="0" w:beforeAutospacing="0" w:after="120" w:afterAutospacing="0" w:line="276" w:lineRule="auto"/>
+        <w:ind w:firstLine="567"/>
         <w:rPr>
           <w:rFonts w:ascii="Arial" w:hAnsi="Arial"/>
         </w:rPr>
@@ -10196,7 +10775,6 @@
           <w:numId w:val="7"/>
         </w:numPr>
         <w:spacing w:before="0" w:beforeAutospacing="0" w:after="120" w:afterAutospacing="0" w:line="276" w:lineRule="auto"/>
-        <w:jc w:val="left"/>
         <w:rPr>
           <w:rFonts w:ascii="Arial" w:hAnsi="Arial"/>
         </w:rPr>
@@ -10216,7 +10794,6 @@
           <w:numId w:val="7"/>
         </w:numPr>
         <w:spacing w:before="0" w:beforeAutospacing="0" w:after="120" w:afterAutospacing="0" w:line="276" w:lineRule="auto"/>
-        <w:jc w:val="left"/>
         <w:rPr>
           <w:rFonts w:ascii="Arial" w:hAnsi="Arial"/>
         </w:rPr>
@@ -10251,6 +10828,7 @@
       <w:pPr>
         <w:pStyle w:val="NormalWeb"/>
         <w:spacing w:before="0" w:beforeAutospacing="0" w:after="120" w:afterAutospacing="0" w:line="276" w:lineRule="auto"/>
+        <w:ind w:firstLine="567"/>
         <w:rPr>
           <w:rFonts w:ascii="Arial" w:hAnsi="Arial"/>
         </w:rPr>
@@ -10280,6 +10858,7 @@
           <w:szCs w:val="24"/>
         </w:rPr>
       </w:pPr>
+      <w:proofErr w:type="spellStart"/>
       <w:r>
         <w:rPr>
           <w:sz w:val="24"/>
@@ -10287,6 +10866,7 @@
         </w:rPr>
         <w:t>HeartPulse</w:t>
       </w:r>
+      <w:proofErr w:type="spellEnd"/>
       <w:r>
         <w:rPr>
           <w:sz w:val="24"/>
@@ -10335,6 +10915,7 @@
           <w:szCs w:val="24"/>
         </w:rPr>
       </w:pPr>
+      <w:proofErr w:type="spellStart"/>
       <w:r>
         <w:rPr>
           <w:sz w:val="24"/>
@@ -10342,6 +10923,7 @@
         </w:rPr>
         <w:t>BloodGlucose</w:t>
       </w:r>
+      <w:proofErr w:type="spellEnd"/>
       <w:r>
         <w:rPr>
           <w:sz w:val="24"/>
@@ -10390,6 +10972,7 @@
           <w:szCs w:val="24"/>
         </w:rPr>
       </w:pPr>
+      <w:proofErr w:type="spellStart"/>
       <w:r>
         <w:rPr>
           <w:sz w:val="24"/>
@@ -10397,6 +10980,7 @@
         </w:rPr>
         <w:t>Cholesterol</w:t>
       </w:r>
+      <w:proofErr w:type="spellEnd"/>
       <w:r>
         <w:rPr>
           <w:sz w:val="24"/>
@@ -10445,6 +11029,7 @@
           <w:szCs w:val="24"/>
         </w:rPr>
       </w:pPr>
+      <w:proofErr w:type="spellStart"/>
       <w:r>
         <w:rPr>
           <w:sz w:val="24"/>
@@ -10452,6 +11037,7 @@
         </w:rPr>
         <w:t>Medications</w:t>
       </w:r>
+      <w:proofErr w:type="spellEnd"/>
       <w:r>
         <w:rPr>
           <w:sz w:val="24"/>
@@ -10486,15 +11072,58 @@
       <w:pPr>
         <w:pStyle w:val="NormalWeb"/>
         <w:spacing w:before="0" w:beforeAutospacing="0" w:after="120" w:afterAutospacing="0" w:line="276" w:lineRule="auto"/>
-        <w:rPr>
-          <w:rFonts w:ascii="Arial" w:hAnsi="Arial"/>
-        </w:rPr>
-      </w:pPr>
-      <w:r>
-        <w:rPr>
-          <w:rFonts w:ascii="Arial" w:hAnsi="Arial"/>
-        </w:rPr>
-        <w:t>Todos esses botões usam navigation.navigate() para mover o usuário entre as rotas do React Navigation.</w:t>
+        <w:ind w:firstLine="567"/>
+        <w:rPr>
+          <w:rFonts w:ascii="Arial" w:hAnsi="Arial"/>
+        </w:rPr>
+      </w:pPr>
+      <w:r>
+        <w:rPr>
+          <w:rFonts w:ascii="Arial" w:hAnsi="Arial"/>
+        </w:rPr>
+        <w:t xml:space="preserve">Todos esses botões usam </w:t>
+      </w:r>
+      <w:proofErr w:type="spellStart"/>
+      <w:r>
+        <w:rPr>
+          <w:rFonts w:ascii="Arial" w:hAnsi="Arial"/>
+        </w:rPr>
+        <w:t>navigation.navigate</w:t>
+      </w:r>
+      <w:proofErr w:type="spellEnd"/>
+      <w:r>
+        <w:rPr>
+          <w:rFonts w:ascii="Arial" w:hAnsi="Arial"/>
+        </w:rPr>
+        <w:t xml:space="preserve">() para mover o usuário entre as rotas do </w:t>
+      </w:r>
+      <w:proofErr w:type="spellStart"/>
+      <w:r>
+        <w:rPr>
+          <w:rFonts w:ascii="Arial" w:hAnsi="Arial"/>
+        </w:rPr>
+        <w:t>React</w:t>
+      </w:r>
+      <w:proofErr w:type="spellEnd"/>
+      <w:r>
+        <w:rPr>
+          <w:rFonts w:ascii="Arial" w:hAnsi="Arial"/>
+        </w:rPr>
+        <w:t xml:space="preserve"> </w:t>
+      </w:r>
+      <w:proofErr w:type="spellStart"/>
+      <w:r>
+        <w:rPr>
+          <w:rFonts w:ascii="Arial" w:hAnsi="Arial"/>
+        </w:rPr>
+        <w:t>Navigation</w:t>
+      </w:r>
+      <w:proofErr w:type="spellEnd"/>
+      <w:r>
+        <w:rPr>
+          <w:rFonts w:ascii="Arial" w:hAnsi="Arial"/>
+        </w:rPr>
+        <w:t>.</w:t>
       </w:r>
     </w:p>
     <w:p>
@@ -10569,7 +11198,21 @@
         <w:rPr>
           <w:rFonts w:ascii="Arial" w:hAnsi="Arial"/>
         </w:rPr>
-        <w:t>Remove o token de autenticação do AsyncStorage;</w:t>
+        <w:t xml:space="preserve">Remove o token de autenticação do </w:t>
+      </w:r>
+      <w:proofErr w:type="spellStart"/>
+      <w:r>
+        <w:rPr>
+          <w:rFonts w:ascii="Arial" w:hAnsi="Arial"/>
+        </w:rPr>
+        <w:t>AsyncStorage</w:t>
+      </w:r>
+      <w:proofErr w:type="spellEnd"/>
+      <w:r>
+        <w:rPr>
+          <w:rFonts w:ascii="Arial" w:hAnsi="Arial"/>
+        </w:rPr>
+        <w:t>;</w:t>
       </w:r>
     </w:p>
     <w:p>
@@ -10611,6 +11254,7 @@
       <w:pPr>
         <w:pStyle w:val="NormalWeb"/>
         <w:spacing w:before="0" w:beforeAutospacing="0" w:after="120" w:afterAutospacing="0" w:line="276" w:lineRule="auto"/>
+        <w:ind w:firstLine="567"/>
         <w:rPr>
           <w:rFonts w:ascii="Arial" w:hAnsi="Arial"/>
         </w:rPr>
@@ -10806,7 +11450,7 @@
       <w:pPr>
         <w:pStyle w:val="NormalWeb"/>
         <w:spacing w:before="0" w:beforeAutospacing="0" w:after="120" w:afterAutospacing="0" w:line="276" w:lineRule="auto"/>
-        <w:ind w:left="709"/>
+        <w:ind w:firstLine="567"/>
         <w:rPr>
           <w:rFonts w:ascii="Arial" w:hAnsi="Arial"/>
         </w:rPr>
@@ -10883,6 +11527,7 @@
         </w:rPr>
         <w:t xml:space="preserve">A data da medição (no formato </w:t>
       </w:r>
+      <w:proofErr w:type="spellStart"/>
       <w:r>
         <w:rPr>
           <w:rStyle w:val="CdigoHTML"/>
@@ -10890,8 +11535,29 @@
           <w:sz w:val="24"/>
           <w:szCs w:val="24"/>
         </w:rPr>
-        <w:t>dd/mm/aaaa</w:t>
-      </w:r>
+        <w:t>dd</w:t>
+      </w:r>
+      <w:proofErr w:type="spellEnd"/>
+      <w:r>
+        <w:rPr>
+          <w:rStyle w:val="CdigoHTML"/>
+          <w:rFonts w:ascii="Arial" w:hAnsi="Arial" w:cs="Arial"/>
+          <w:sz w:val="24"/>
+          <w:szCs w:val="24"/>
+        </w:rPr>
+        <w:t>/mm/</w:t>
+      </w:r>
+      <w:proofErr w:type="spellStart"/>
+      <w:r>
+        <w:rPr>
+          <w:rStyle w:val="CdigoHTML"/>
+          <w:rFonts w:ascii="Arial" w:hAnsi="Arial" w:cs="Arial"/>
+          <w:sz w:val="24"/>
+          <w:szCs w:val="24"/>
+        </w:rPr>
+        <w:t>aaaa</w:t>
+      </w:r>
+      <w:proofErr w:type="spellEnd"/>
       <w:r>
         <w:rPr>
           <w:rFonts w:ascii="Arial" w:hAnsi="Arial"/>
@@ -10918,6 +11584,7 @@
         </w:rPr>
         <w:t xml:space="preserve">O horário da medição (no formato </w:t>
       </w:r>
+      <w:proofErr w:type="spellStart"/>
       <w:r>
         <w:rPr>
           <w:rStyle w:val="CdigoHTML"/>
@@ -10927,6 +11594,7 @@
         </w:rPr>
         <w:t>hh:mm</w:t>
       </w:r>
+      <w:proofErr w:type="spellEnd"/>
       <w:r>
         <w:rPr>
           <w:rFonts w:ascii="Arial" w:hAnsi="Arial"/>
@@ -10951,7 +11619,21 @@
         <w:rPr>
           <w:rFonts w:ascii="Arial" w:hAnsi="Arial"/>
         </w:rPr>
-        <w:t>O valor da pressão arterial sistólica (pressão "alta", ex: 120);</w:t>
+        <w:t xml:space="preserve">O valor da pressão arterial sistólica (pressão "alta", </w:t>
+      </w:r>
+      <w:proofErr w:type="spellStart"/>
+      <w:r>
+        <w:rPr>
+          <w:rFonts w:ascii="Arial" w:hAnsi="Arial"/>
+        </w:rPr>
+        <w:t>ex</w:t>
+      </w:r>
+      <w:proofErr w:type="spellEnd"/>
+      <w:r>
+        <w:rPr>
+          <w:rFonts w:ascii="Arial" w:hAnsi="Arial"/>
+        </w:rPr>
+        <w:t>: 120);</w:t>
       </w:r>
     </w:p>
     <w:p>
@@ -10971,7 +11653,21 @@
         <w:rPr>
           <w:rFonts w:ascii="Arial" w:hAnsi="Arial"/>
         </w:rPr>
-        <w:t>O valor da pressão arterial diastólica (pressão "baixa", ex: 80).</w:t>
+        <w:t xml:space="preserve">O valor da pressão arterial diastólica (pressão "baixa", </w:t>
+      </w:r>
+      <w:proofErr w:type="spellStart"/>
+      <w:r>
+        <w:rPr>
+          <w:rFonts w:ascii="Arial" w:hAnsi="Arial"/>
+        </w:rPr>
+        <w:t>ex</w:t>
+      </w:r>
+      <w:proofErr w:type="spellEnd"/>
+      <w:r>
+        <w:rPr>
+          <w:rFonts w:ascii="Arial" w:hAnsi="Arial"/>
+        </w:rPr>
+        <w:t>: 80).</w:t>
       </w:r>
     </w:p>
     <w:p>
@@ -11051,23 +11747,50 @@
           <w:numId w:val="5"/>
         </w:numPr>
         <w:spacing w:before="0" w:beforeAutospacing="0" w:after="120" w:afterAutospacing="0" w:line="276" w:lineRule="auto"/>
-        <w:jc w:val="left"/>
-        <w:rPr>
-          <w:rFonts w:ascii="Arial" w:hAnsi="Arial"/>
-        </w:rPr>
-      </w:pPr>
-      <w:r>
         <w:rPr>
           <w:rStyle w:val="Forte"/>
           <w:rFonts w:ascii="Arial" w:hAnsi="Arial"/>
-        </w:rPr>
-        <w:t>Envio dos dados para o backend (API)</w:t>
-      </w:r>
-      <w:r>
-        <w:rPr>
-          <w:rFonts w:ascii="Arial" w:hAnsi="Arial"/>
-        </w:rPr>
-        <w:br/>
+          <w:b w:val="0"/>
+          <w:bCs w:val="0"/>
+        </w:rPr>
+      </w:pPr>
+      <w:r>
+        <w:rPr>
+          <w:rStyle w:val="Forte"/>
+          <w:rFonts w:ascii="Arial" w:hAnsi="Arial"/>
+        </w:rPr>
+        <w:t xml:space="preserve">Envio dos dados para o </w:t>
+      </w:r>
+      <w:proofErr w:type="spellStart"/>
+      <w:r>
+        <w:rPr>
+          <w:rStyle w:val="Forte"/>
+          <w:rFonts w:ascii="Arial" w:hAnsi="Arial"/>
+        </w:rPr>
+        <w:t>backend</w:t>
+      </w:r>
+      <w:proofErr w:type="spellEnd"/>
+      <w:r>
+        <w:rPr>
+          <w:rStyle w:val="Forte"/>
+          <w:rFonts w:ascii="Arial" w:hAnsi="Arial"/>
+        </w:rPr>
+        <w:t xml:space="preserve"> (API)</w:t>
+      </w:r>
+    </w:p>
+    <w:p>
+      <w:pPr>
+        <w:pStyle w:val="NormalWeb"/>
+        <w:spacing w:before="0" w:beforeAutospacing="0" w:after="120" w:afterAutospacing="0" w:line="276" w:lineRule="auto"/>
+        <w:ind w:left="720"/>
+        <w:rPr>
+          <w:rFonts w:ascii="Arial" w:hAnsi="Arial"/>
+        </w:rPr>
+      </w:pPr>
+      <w:r>
+        <w:rPr>
+          <w:rFonts w:ascii="Arial" w:hAnsi="Arial"/>
+        </w:rPr>
         <w:t>Ao clicar em “Registrar”, os dados são:</w:t>
       </w:r>
     </w:p>
@@ -11079,17 +11802,31 @@
           <w:numId w:val="5"/>
         </w:numPr>
         <w:spacing w:before="0" w:beforeAutospacing="0" w:after="120" w:afterAutospacing="0" w:line="276" w:lineRule="auto"/>
-        <w:jc w:val="left"/>
-        <w:rPr>
-          <w:rFonts w:ascii="Arial" w:hAnsi="Arial"/>
-        </w:rPr>
-      </w:pPr>
-      <w:r>
-        <w:rPr>
-          <w:rFonts w:ascii="Arial" w:hAnsi="Arial"/>
-        </w:rPr>
-        <w:t xml:space="preserve">Convertidos para o formato apropriado (ex: data → </w:t>
-      </w:r>
+        <w:rPr>
+          <w:rFonts w:ascii="Arial" w:hAnsi="Arial"/>
+        </w:rPr>
+      </w:pPr>
+      <w:r>
+        <w:rPr>
+          <w:rFonts w:ascii="Arial" w:hAnsi="Arial"/>
+        </w:rPr>
+        <w:t>Convertidos para o formato apropriado (</w:t>
+      </w:r>
+      <w:proofErr w:type="spellStart"/>
+      <w:r>
+        <w:rPr>
+          <w:rFonts w:ascii="Arial" w:hAnsi="Arial"/>
+        </w:rPr>
+        <w:t>ex</w:t>
+      </w:r>
+      <w:proofErr w:type="spellEnd"/>
+      <w:r>
+        <w:rPr>
+          <w:rFonts w:ascii="Arial" w:hAnsi="Arial"/>
+        </w:rPr>
+        <w:t xml:space="preserve">: data → </w:t>
+      </w:r>
+      <w:proofErr w:type="spellStart"/>
       <w:r>
         <w:rPr>
           <w:rStyle w:val="CdigoHTML"/>
@@ -11097,8 +11834,29 @@
           <w:sz w:val="24"/>
           <w:szCs w:val="24"/>
         </w:rPr>
-        <w:t>aaaa-mm-dd</w:t>
-      </w:r>
+        <w:t>aaaa</w:t>
+      </w:r>
+      <w:proofErr w:type="spellEnd"/>
+      <w:r>
+        <w:rPr>
+          <w:rStyle w:val="CdigoHTML"/>
+          <w:rFonts w:ascii="Arial" w:hAnsi="Arial" w:cs="Arial"/>
+          <w:sz w:val="24"/>
+          <w:szCs w:val="24"/>
+        </w:rPr>
+        <w:t>-mm-</w:t>
+      </w:r>
+      <w:proofErr w:type="spellStart"/>
+      <w:r>
+        <w:rPr>
+          <w:rStyle w:val="CdigoHTML"/>
+          <w:rFonts w:ascii="Arial" w:hAnsi="Arial" w:cs="Arial"/>
+          <w:sz w:val="24"/>
+          <w:szCs w:val="24"/>
+        </w:rPr>
+        <w:t>dd</w:t>
+      </w:r>
+      <w:proofErr w:type="spellEnd"/>
       <w:r>
         <w:rPr>
           <w:rFonts w:ascii="Arial" w:hAnsi="Arial"/>
@@ -11114,7 +11872,6 @@
           <w:numId w:val="5"/>
         </w:numPr>
         <w:spacing w:before="0" w:beforeAutospacing="0" w:after="120" w:afterAutospacing="0" w:line="276" w:lineRule="auto"/>
-        <w:jc w:val="left"/>
         <w:rPr>
           <w:rFonts w:ascii="Arial" w:hAnsi="Arial"/>
         </w:rPr>
@@ -11149,7 +11906,6 @@
           <w:numId w:val="5"/>
         </w:numPr>
         <w:spacing w:before="0" w:beforeAutospacing="0" w:after="120" w:afterAutospacing="0" w:line="276" w:lineRule="auto"/>
-        <w:jc w:val="left"/>
         <w:rPr>
           <w:rFonts w:ascii="Arial" w:hAnsi="Arial"/>
         </w:rPr>
@@ -11160,6 +11916,7 @@
         </w:rPr>
         <w:t xml:space="preserve">A requisição inclui um cabeçalho </w:t>
       </w:r>
+      <w:proofErr w:type="spellStart"/>
       <w:r>
         <w:rPr>
           <w:rStyle w:val="CdigoHTML"/>
@@ -11169,12 +11926,14 @@
         </w:rPr>
         <w:t>Authorization</w:t>
       </w:r>
+      <w:proofErr w:type="spellEnd"/>
       <w:r>
         <w:rPr>
           <w:rFonts w:ascii="Arial" w:hAnsi="Arial"/>
         </w:rPr>
         <w:t xml:space="preserve"> com um token JWT, que é recuperado do </w:t>
       </w:r>
+      <w:proofErr w:type="spellStart"/>
       <w:r>
         <w:rPr>
           <w:rStyle w:val="CdigoHTML"/>
@@ -11184,6 +11943,7 @@
         </w:rPr>
         <w:t>AsyncStorage</w:t>
       </w:r>
+      <w:proofErr w:type="spellEnd"/>
       <w:r>
         <w:rPr>
           <w:rFonts w:ascii="Arial" w:hAnsi="Arial"/>
@@ -11199,7 +11959,6 @@
           <w:numId w:val="5"/>
         </w:numPr>
         <w:spacing w:before="0" w:beforeAutospacing="0" w:after="120" w:afterAutospacing="0" w:line="276" w:lineRule="auto"/>
-        <w:jc w:val="left"/>
         <w:rPr>
           <w:rFonts w:ascii="Arial" w:hAnsi="Arial"/>
         </w:rPr>
@@ -11220,7 +11979,6 @@
           <w:numId w:val="5"/>
         </w:numPr>
         <w:spacing w:before="0" w:beforeAutospacing="0" w:after="120" w:afterAutospacing="0" w:line="276" w:lineRule="auto"/>
-        <w:jc w:val="left"/>
         <w:rPr>
           <w:rFonts w:ascii="Arial" w:hAnsi="Arial"/>
         </w:rPr>
@@ -11240,7 +11998,6 @@
           <w:numId w:val="5"/>
         </w:numPr>
         <w:spacing w:before="0" w:beforeAutospacing="0" w:after="120" w:afterAutospacing="0" w:line="276" w:lineRule="auto"/>
-        <w:jc w:val="left"/>
         <w:rPr>
           <w:rFonts w:ascii="Arial" w:hAnsi="Arial"/>
         </w:rPr>
@@ -11260,7 +12017,6 @@
           <w:numId w:val="5"/>
         </w:numPr>
         <w:spacing w:before="0" w:beforeAutospacing="0" w:after="120" w:afterAutospacing="0" w:line="276" w:lineRule="auto"/>
-        <w:jc w:val="left"/>
         <w:rPr>
           <w:rFonts w:ascii="Arial" w:hAnsi="Arial"/>
         </w:rPr>
@@ -11281,7 +12037,6 @@
           <w:numId w:val="5"/>
         </w:numPr>
         <w:spacing w:before="0" w:beforeAutospacing="0" w:after="120" w:afterAutospacing="0" w:line="276" w:lineRule="auto"/>
-        <w:jc w:val="left"/>
         <w:rPr>
           <w:rFonts w:ascii="Arial" w:hAnsi="Arial"/>
         </w:rPr>
@@ -11463,6 +12218,7 @@
     <w:p>
       <w:pPr>
         <w:spacing w:before="0" w:after="120" w:line="276" w:lineRule="auto"/>
+        <w:ind w:firstLine="567"/>
         <w:rPr>
           <w:rFonts w:eastAsia="Times New Roman"/>
           <w:sz w:val="24"/>
@@ -11567,7 +12323,27 @@
           <w:szCs w:val="24"/>
           <w:lang w:eastAsia="pt-BR"/>
         </w:rPr>
-        <w:t>Usa token armazenado no AsyncStorage;</w:t>
+        <w:t xml:space="preserve">Usa token armazenado no </w:t>
+      </w:r>
+      <w:proofErr w:type="spellStart"/>
+      <w:r>
+        <w:rPr>
+          <w:rFonts w:eastAsia="Times New Roman"/>
+          <w:sz w:val="24"/>
+          <w:szCs w:val="24"/>
+          <w:lang w:eastAsia="pt-BR"/>
+        </w:rPr>
+        <w:t>AsyncStorage</w:t>
+      </w:r>
+      <w:proofErr w:type="spellEnd"/>
+      <w:r>
+        <w:rPr>
+          <w:rFonts w:eastAsia="Times New Roman"/>
+          <w:sz w:val="24"/>
+          <w:szCs w:val="24"/>
+          <w:lang w:eastAsia="pt-BR"/>
+        </w:rPr>
+        <w:t>;</w:t>
       </w:r>
     </w:p>
     <w:p>
@@ -11632,9 +12408,9 @@
         </w:rPr>
         <w:lastRenderedPageBreak/>
         <w:drawing>
-          <wp:inline distT="0" distB="0" distL="0" distR="0" wp14:anchorId="2EBF7F8B" wp14:editId="738F9E21">
-            <wp:extent cx="2438408" cy="5220000"/>
-            <wp:effectExtent l="0" t="0" r="0" b="0"/>
+          <wp:inline distT="0" distB="0" distL="0" distR="0" wp14:anchorId="2EBF7F8B" wp14:editId="4B765458">
+            <wp:extent cx="2354325" cy="5040000"/>
+            <wp:effectExtent l="0" t="0" r="8255" b="8255"/>
             <wp:docPr id="11" name="Imagem 11"/>
             <wp:cNvGraphicFramePr>
               <a:graphicFrameLocks xmlns:a="http://schemas.openxmlformats.org/drawingml/2006/main" noChangeAspect="1"/>
@@ -11655,7 +12431,7 @@
                   <pic:spPr>
                     <a:xfrm>
                       <a:off x="0" y="0"/>
-                      <a:ext cx="2438408" cy="5220000"/>
+                      <a:ext cx="2354325" cy="5040000"/>
                     </a:xfrm>
                     <a:prstGeom prst="rect">
                       <a:avLst/>
@@ -11810,6 +12586,7 @@
     <w:p>
       <w:pPr>
         <w:spacing w:before="0" w:after="120" w:line="276" w:lineRule="auto"/>
+        <w:ind w:firstLine="567"/>
         <w:rPr>
           <w:rFonts w:eastAsia="Times New Roman"/>
           <w:sz w:val="24"/>
@@ -11830,6 +12607,7 @@
     <w:p>
       <w:pPr>
         <w:spacing w:before="0" w:after="120" w:line="276" w:lineRule="auto"/>
+        <w:ind w:firstLine="567"/>
         <w:rPr>
           <w:rFonts w:eastAsia="Times New Roman"/>
           <w:sz w:val="24"/>
@@ -11850,6 +12628,7 @@
     <w:p>
       <w:pPr>
         <w:spacing w:before="0" w:after="120" w:line="276" w:lineRule="auto"/>
+        <w:ind w:firstLine="567"/>
         <w:rPr>
           <w:rFonts w:eastAsia="Times New Roman"/>
           <w:sz w:val="24"/>
@@ -11983,15 +12762,6 @@
     </w:p>
     <w:p>
       <w:pPr>
-        <w:spacing w:before="0" w:after="120" w:line="276" w:lineRule="auto"/>
-        <w:rPr>
-          <w:sz w:val="24"/>
-          <w:szCs w:val="24"/>
-        </w:rPr>
-      </w:pPr>
-    </w:p>
-    <w:p>
-      <w:pPr>
         <w:keepNext/>
         <w:spacing w:before="0" w:after="120" w:line="276" w:lineRule="auto"/>
         <w:jc w:val="center"/>
@@ -12002,6 +12772,7 @@
           <w:sz w:val="24"/>
           <w:szCs w:val="24"/>
         </w:rPr>
+        <w:lastRenderedPageBreak/>
         <w:drawing>
           <wp:inline distT="0" distB="0" distL="0" distR="0" wp14:anchorId="2DFB9A4C" wp14:editId="196A1EEB">
             <wp:extent cx="2562500" cy="5400000"/>
@@ -12158,7 +12929,7 @@
     <w:p>
       <w:pPr>
         <w:spacing w:before="0" w:after="120" w:line="276" w:lineRule="auto"/>
-        <w:jc w:val="left"/>
+        <w:ind w:firstLine="567"/>
         <w:rPr>
           <w:rFonts w:eastAsia="Times New Roman"/>
           <w:sz w:val="24"/>
@@ -12251,7 +13022,7 @@
     <w:p>
       <w:pPr>
         <w:spacing w:before="0" w:after="120" w:line="276" w:lineRule="auto"/>
-        <w:jc w:val="left"/>
+        <w:ind w:firstLine="567"/>
         <w:rPr>
           <w:rFonts w:eastAsia="Times New Roman"/>
           <w:sz w:val="24"/>
@@ -12298,6 +13069,7 @@
     <w:p>
       <w:pPr>
         <w:spacing w:before="0" w:after="120" w:line="276" w:lineRule="auto"/>
+        <w:ind w:firstLine="567"/>
         <w:jc w:val="left"/>
         <w:rPr>
           <w:sz w:val="24"/>
@@ -12309,8 +13081,194 @@
           <w:sz w:val="24"/>
           <w:szCs w:val="24"/>
         </w:rPr>
+        <w:t>Ao abrir a tela, é feita uma requisição GET para buscar um calendário já existente.</w:t>
+      </w:r>
+    </w:p>
+    <w:p>
+      <w:pPr>
+        <w:pStyle w:val="PargrafodaLista"/>
+        <w:numPr>
+          <w:ilvl w:val="0"/>
+          <w:numId w:val="24"/>
+        </w:numPr>
+        <w:spacing w:before="0" w:after="120" w:line="276" w:lineRule="auto"/>
+        <w:rPr>
+          <w:sz w:val="24"/>
+          <w:szCs w:val="24"/>
+        </w:rPr>
+      </w:pPr>
+      <w:r>
+        <w:rPr>
+          <w:sz w:val="24"/>
+          <w:szCs w:val="24"/>
+        </w:rPr>
         <w:lastRenderedPageBreak/>
-        <w:t>Ao abrir a tela, é feita uma requisição GET para buscar um calendário já existente.</w:t>
+        <w:t>Seleção dos dias da semana</w:t>
+      </w:r>
+    </w:p>
+    <w:p>
+      <w:pPr>
+        <w:spacing w:before="0" w:after="120" w:line="276" w:lineRule="auto"/>
+        <w:ind w:firstLine="567"/>
+        <w:rPr>
+          <w:sz w:val="24"/>
+          <w:szCs w:val="24"/>
+        </w:rPr>
+      </w:pPr>
+      <w:r>
+        <w:rPr>
+          <w:sz w:val="24"/>
+          <w:szCs w:val="24"/>
+        </w:rPr>
+        <w:t xml:space="preserve">Cada dia pode ser marcado/desmarcado tocando no botão correspondente, isso afeta visualmente a interface e também o </w:t>
+      </w:r>
+      <w:proofErr w:type="spellStart"/>
+      <w:r>
+        <w:rPr>
+          <w:sz w:val="24"/>
+          <w:szCs w:val="24"/>
+        </w:rPr>
+        <w:t>payload</w:t>
+      </w:r>
+      <w:proofErr w:type="spellEnd"/>
+      <w:r>
+        <w:rPr>
+          <w:sz w:val="24"/>
+          <w:szCs w:val="24"/>
+        </w:rPr>
+        <w:t xml:space="preserve"> enviado.</w:t>
+      </w:r>
+    </w:p>
+    <w:p>
+      <w:pPr>
+        <w:pStyle w:val="PargrafodaLista"/>
+        <w:numPr>
+          <w:ilvl w:val="0"/>
+          <w:numId w:val="24"/>
+        </w:numPr>
+        <w:spacing w:before="0" w:after="120" w:line="276" w:lineRule="auto"/>
+        <w:rPr>
+          <w:rFonts w:eastAsia="Times New Roman"/>
+          <w:sz w:val="24"/>
+          <w:szCs w:val="24"/>
+          <w:lang w:eastAsia="pt-BR"/>
+        </w:rPr>
+      </w:pPr>
+      <w:r>
+        <w:rPr>
+          <w:rFonts w:eastAsia="Times New Roman"/>
+          <w:sz w:val="24"/>
+          <w:szCs w:val="24"/>
+          <w:lang w:eastAsia="pt-BR"/>
+        </w:rPr>
+        <w:t>Cadastro ou atualização de rotina</w:t>
+      </w:r>
+    </w:p>
+    <w:p>
+      <w:pPr>
+        <w:spacing w:before="0" w:after="120" w:line="276" w:lineRule="auto"/>
+        <w:ind w:firstLine="567"/>
+        <w:rPr>
+          <w:rFonts w:eastAsia="Times New Roman"/>
+          <w:sz w:val="24"/>
+          <w:szCs w:val="24"/>
+          <w:lang w:eastAsia="pt-BR"/>
+        </w:rPr>
+      </w:pPr>
+      <w:r>
+        <w:rPr>
+          <w:rFonts w:eastAsia="Times New Roman"/>
+          <w:sz w:val="24"/>
+          <w:szCs w:val="24"/>
+          <w:lang w:eastAsia="pt-BR"/>
+        </w:rPr>
+        <w:t xml:space="preserve">O botão "Registrar" ou "Atualizar" envia os dados para o </w:t>
+      </w:r>
+      <w:proofErr w:type="spellStart"/>
+      <w:r>
+        <w:rPr>
+          <w:rFonts w:eastAsia="Times New Roman"/>
+          <w:sz w:val="24"/>
+          <w:szCs w:val="24"/>
+          <w:lang w:eastAsia="pt-BR"/>
+        </w:rPr>
+        <w:t>backend</w:t>
+      </w:r>
+      <w:proofErr w:type="spellEnd"/>
+      <w:r>
+        <w:rPr>
+          <w:rFonts w:eastAsia="Times New Roman"/>
+          <w:sz w:val="24"/>
+          <w:szCs w:val="24"/>
+          <w:lang w:eastAsia="pt-BR"/>
+        </w:rPr>
+        <w:t xml:space="preserve">. Se já existe um ID salvo (via </w:t>
+      </w:r>
+      <w:proofErr w:type="spellStart"/>
+      <w:r>
+        <w:rPr>
+          <w:rFonts w:eastAsia="Times New Roman"/>
+          <w:sz w:val="24"/>
+          <w:szCs w:val="24"/>
+          <w:lang w:eastAsia="pt-BR"/>
+        </w:rPr>
+        <w:t>useEffect</w:t>
+      </w:r>
+      <w:proofErr w:type="spellEnd"/>
+      <w:r>
+        <w:rPr>
+          <w:rFonts w:eastAsia="Times New Roman"/>
+          <w:sz w:val="24"/>
+          <w:szCs w:val="24"/>
+          <w:lang w:eastAsia="pt-BR"/>
+        </w:rPr>
+        <w:t>), é feito um PUT, caso contrário, um POST.</w:t>
+      </w:r>
+    </w:p>
+    <w:p>
+      <w:pPr>
+        <w:pStyle w:val="PargrafodaLista"/>
+        <w:numPr>
+          <w:ilvl w:val="0"/>
+          <w:numId w:val="24"/>
+        </w:numPr>
+        <w:spacing w:before="0" w:after="120" w:line="276" w:lineRule="auto"/>
+        <w:rPr>
+          <w:rFonts w:eastAsia="Times New Roman"/>
+          <w:sz w:val="24"/>
+          <w:szCs w:val="24"/>
+          <w:lang w:eastAsia="pt-BR"/>
+        </w:rPr>
+      </w:pPr>
+      <w:r>
+        <w:rPr>
+          <w:rFonts w:eastAsia="Times New Roman"/>
+          <w:sz w:val="24"/>
+          <w:szCs w:val="24"/>
+          <w:lang w:eastAsia="pt-BR"/>
+        </w:rPr>
+        <w:t>Formatação dos horários</w:t>
+      </w:r>
+    </w:p>
+    <w:p>
+      <w:pPr>
+        <w:spacing w:before="0" w:after="120" w:line="276" w:lineRule="auto"/>
+        <w:ind w:firstLine="567"/>
+        <w:rPr>
+          <w:rFonts w:eastAsia="Times New Roman"/>
+          <w:sz w:val="24"/>
+          <w:szCs w:val="24"/>
+          <w:lang w:eastAsia="pt-BR"/>
+        </w:rPr>
+      </w:pPr>
+      <w:r>
+        <w:rPr>
+          <w:rFonts w:eastAsia="Times New Roman"/>
+          <w:sz w:val="24"/>
+          <w:szCs w:val="24"/>
+          <w:lang w:eastAsia="pt-BR"/>
+        </w:rPr>
+        <w:t>Cada campo de hora usa um manipulador que formata automaticamente para o formato HH:MM</w:t>
       </w:r>
     </w:p>
     <w:p>
@@ -12323,33 +13281,162 @@
         <w:spacing w:before="0" w:after="120" w:line="276" w:lineRule="auto"/>
         <w:jc w:val="left"/>
         <w:rPr>
-          <w:sz w:val="24"/>
-          <w:szCs w:val="24"/>
-        </w:rPr>
-      </w:pPr>
-      <w:r>
-        <w:rPr>
-          <w:sz w:val="24"/>
-          <w:szCs w:val="24"/>
-        </w:rPr>
-        <w:t>Seleção dos dias da semana</w:t>
+          <w:rFonts w:eastAsia="Times New Roman"/>
+          <w:sz w:val="24"/>
+          <w:szCs w:val="24"/>
+          <w:lang w:eastAsia="pt-BR"/>
+        </w:rPr>
+      </w:pPr>
+      <w:r>
+        <w:rPr>
+          <w:rFonts w:eastAsia="Times New Roman"/>
+          <w:sz w:val="24"/>
+          <w:szCs w:val="24"/>
+          <w:lang w:eastAsia="pt-BR"/>
+        </w:rPr>
+        <w:t>Interface do usuário</w:t>
       </w:r>
     </w:p>
     <w:p>
       <w:pPr>
         <w:spacing w:before="0" w:after="120" w:line="276" w:lineRule="auto"/>
+        <w:ind w:firstLine="567"/>
         <w:jc w:val="left"/>
         <w:rPr>
-          <w:sz w:val="24"/>
-          <w:szCs w:val="24"/>
-        </w:rPr>
-      </w:pPr>
-      <w:r>
-        <w:rPr>
-          <w:sz w:val="24"/>
-          <w:szCs w:val="24"/>
-        </w:rPr>
-        <w:t>Cada dia pode ser marcado/desmarcado tocando no botão correspondente, isso afeta visualmente a interface e também o payload enviado.</w:t>
+          <w:rFonts w:eastAsia="Times New Roman"/>
+          <w:sz w:val="24"/>
+          <w:szCs w:val="24"/>
+          <w:lang w:eastAsia="pt-BR"/>
+        </w:rPr>
+      </w:pPr>
+      <w:r>
+        <w:rPr>
+          <w:rFonts w:eastAsia="Times New Roman"/>
+          <w:sz w:val="24"/>
+          <w:szCs w:val="24"/>
+          <w:lang w:eastAsia="pt-BR"/>
+        </w:rPr>
+        <w:t>Exibe:</w:t>
+      </w:r>
+    </w:p>
+    <w:p>
+      <w:pPr>
+        <w:numPr>
+          <w:ilvl w:val="0"/>
+          <w:numId w:val="23"/>
+        </w:numPr>
+        <w:tabs>
+          <w:tab w:val="clear" w:pos="720"/>
+          <w:tab w:val="num" w:pos="1276"/>
+        </w:tabs>
+        <w:spacing w:before="0" w:after="120" w:line="276" w:lineRule="auto"/>
+        <w:ind w:left="1134" w:hanging="283"/>
+        <w:jc w:val="left"/>
+        <w:rPr>
+          <w:rFonts w:eastAsia="Times New Roman"/>
+          <w:sz w:val="24"/>
+          <w:szCs w:val="24"/>
+          <w:lang w:eastAsia="pt-BR"/>
+        </w:rPr>
+      </w:pPr>
+      <w:r>
+        <w:rPr>
+          <w:rFonts w:eastAsia="Times New Roman"/>
+          <w:sz w:val="24"/>
+          <w:szCs w:val="24"/>
+          <w:lang w:eastAsia="pt-BR"/>
+        </w:rPr>
+        <w:t>Campo para nome do remédio</w:t>
+      </w:r>
+    </w:p>
+    <w:p>
+      <w:pPr>
+        <w:numPr>
+          <w:ilvl w:val="0"/>
+          <w:numId w:val="23"/>
+        </w:numPr>
+        <w:tabs>
+          <w:tab w:val="clear" w:pos="720"/>
+          <w:tab w:val="num" w:pos="1276"/>
+        </w:tabs>
+        <w:spacing w:before="0" w:after="120" w:line="276" w:lineRule="auto"/>
+        <w:ind w:left="1134" w:hanging="283"/>
+        <w:jc w:val="left"/>
+        <w:rPr>
+          <w:rFonts w:eastAsia="Times New Roman"/>
+          <w:sz w:val="24"/>
+          <w:szCs w:val="24"/>
+          <w:lang w:eastAsia="pt-BR"/>
+        </w:rPr>
+      </w:pPr>
+      <w:r>
+        <w:rPr>
+          <w:rFonts w:eastAsia="Times New Roman"/>
+          <w:sz w:val="24"/>
+          <w:szCs w:val="24"/>
+          <w:lang w:eastAsia="pt-BR"/>
+        </w:rPr>
+        <w:t>Seleção visual dos dias</w:t>
+      </w:r>
+    </w:p>
+    <w:p>
+      <w:pPr>
+        <w:numPr>
+          <w:ilvl w:val="0"/>
+          <w:numId w:val="23"/>
+        </w:numPr>
+        <w:tabs>
+          <w:tab w:val="clear" w:pos="720"/>
+          <w:tab w:val="num" w:pos="1276"/>
+        </w:tabs>
+        <w:spacing w:before="0" w:after="120" w:line="276" w:lineRule="auto"/>
+        <w:ind w:left="1134" w:hanging="283"/>
+        <w:jc w:val="left"/>
+        <w:rPr>
+          <w:rFonts w:eastAsia="Times New Roman"/>
+          <w:sz w:val="24"/>
+          <w:szCs w:val="24"/>
+          <w:lang w:eastAsia="pt-BR"/>
+        </w:rPr>
+      </w:pPr>
+      <w:r>
+        <w:rPr>
+          <w:rFonts w:eastAsia="Times New Roman"/>
+          <w:sz w:val="24"/>
+          <w:szCs w:val="24"/>
+          <w:lang w:eastAsia="pt-BR"/>
+        </w:rPr>
+        <w:t>Campos de entrada para horários</w:t>
+      </w:r>
+    </w:p>
+    <w:p>
+      <w:pPr>
+        <w:numPr>
+          <w:ilvl w:val="0"/>
+          <w:numId w:val="23"/>
+        </w:numPr>
+        <w:tabs>
+          <w:tab w:val="clear" w:pos="720"/>
+          <w:tab w:val="num" w:pos="1276"/>
+        </w:tabs>
+        <w:spacing w:before="0" w:after="120" w:line="276" w:lineRule="auto"/>
+        <w:ind w:left="1134" w:hanging="283"/>
+        <w:jc w:val="left"/>
+        <w:rPr>
+          <w:rFonts w:eastAsia="Times New Roman"/>
+          <w:sz w:val="24"/>
+          <w:szCs w:val="24"/>
+          <w:lang w:eastAsia="pt-BR"/>
+        </w:rPr>
+      </w:pPr>
+      <w:r>
+        <w:rPr>
+          <w:rFonts w:eastAsia="Times New Roman"/>
+          <w:sz w:val="24"/>
+          <w:szCs w:val="24"/>
+          <w:lang w:eastAsia="pt-BR"/>
+        </w:rPr>
+        <w:t>Botões de ação</w:t>
       </w:r>
     </w:p>
     <w:p>
@@ -12375,253 +13462,13 @@
           <w:szCs w:val="24"/>
           <w:lang w:eastAsia="pt-BR"/>
         </w:rPr>
-        <w:t>Cadastro ou atualização de rotina</w:t>
+        <w:t>Navegação</w:t>
       </w:r>
     </w:p>
     <w:p>
       <w:pPr>
         <w:spacing w:before="0" w:after="120" w:line="276" w:lineRule="auto"/>
-        <w:jc w:val="left"/>
-        <w:rPr>
-          <w:rFonts w:eastAsia="Times New Roman"/>
-          <w:sz w:val="24"/>
-          <w:szCs w:val="24"/>
-          <w:lang w:eastAsia="pt-BR"/>
-        </w:rPr>
-      </w:pPr>
-      <w:r>
-        <w:rPr>
-          <w:rFonts w:eastAsia="Times New Roman"/>
-          <w:sz w:val="24"/>
-          <w:szCs w:val="24"/>
-          <w:lang w:eastAsia="pt-BR"/>
-        </w:rPr>
-        <w:t>O botão "Registrar" ou "Atualizar" envia os dados para o backend. Se já existe um ID salvo (via useEffect), é feito um PUT, caso contrário, um POST.</w:t>
-      </w:r>
-    </w:p>
-    <w:p>
-      <w:pPr>
-        <w:pStyle w:val="PargrafodaLista"/>
-        <w:numPr>
-          <w:ilvl w:val="0"/>
-          <w:numId w:val="24"/>
-        </w:numPr>
-        <w:spacing w:before="0" w:after="120" w:line="276" w:lineRule="auto"/>
-        <w:jc w:val="left"/>
-        <w:rPr>
-          <w:rFonts w:eastAsia="Times New Roman"/>
-          <w:sz w:val="24"/>
-          <w:szCs w:val="24"/>
-          <w:lang w:eastAsia="pt-BR"/>
-        </w:rPr>
-      </w:pPr>
-      <w:r>
-        <w:rPr>
-          <w:rFonts w:eastAsia="Times New Roman"/>
-          <w:sz w:val="24"/>
-          <w:szCs w:val="24"/>
-          <w:lang w:eastAsia="pt-BR"/>
-        </w:rPr>
-        <w:t>Formatação dos horários</w:t>
-      </w:r>
-    </w:p>
-    <w:p>
-      <w:pPr>
-        <w:spacing w:before="0" w:after="120" w:line="276" w:lineRule="auto"/>
-        <w:jc w:val="left"/>
-        <w:rPr>
-          <w:rFonts w:eastAsia="Times New Roman"/>
-          <w:sz w:val="24"/>
-          <w:szCs w:val="24"/>
-          <w:lang w:eastAsia="pt-BR"/>
-        </w:rPr>
-      </w:pPr>
-      <w:r>
-        <w:rPr>
-          <w:rFonts w:eastAsia="Times New Roman"/>
-          <w:sz w:val="24"/>
-          <w:szCs w:val="24"/>
-          <w:lang w:eastAsia="pt-BR"/>
-        </w:rPr>
-        <w:t>Cada campo de hora usa um manipulador que formata automaticamente para o formato HH:MM</w:t>
-      </w:r>
-    </w:p>
-    <w:p>
-      <w:pPr>
-        <w:pStyle w:val="PargrafodaLista"/>
-        <w:numPr>
-          <w:ilvl w:val="0"/>
-          <w:numId w:val="24"/>
-        </w:numPr>
-        <w:spacing w:before="0" w:after="120" w:line="276" w:lineRule="auto"/>
-        <w:jc w:val="left"/>
-        <w:rPr>
-          <w:rFonts w:eastAsia="Times New Roman"/>
-          <w:sz w:val="24"/>
-          <w:szCs w:val="24"/>
-          <w:lang w:eastAsia="pt-BR"/>
-        </w:rPr>
-      </w:pPr>
-      <w:r>
-        <w:rPr>
-          <w:rFonts w:eastAsia="Times New Roman"/>
-          <w:sz w:val="24"/>
-          <w:szCs w:val="24"/>
-          <w:lang w:eastAsia="pt-BR"/>
-        </w:rPr>
-        <w:t>Interface do usuário</w:t>
-      </w:r>
-    </w:p>
-    <w:p>
-      <w:pPr>
-        <w:spacing w:before="0" w:after="120" w:line="276" w:lineRule="auto"/>
-        <w:jc w:val="left"/>
-        <w:rPr>
-          <w:rFonts w:eastAsia="Times New Roman"/>
-          <w:sz w:val="24"/>
-          <w:szCs w:val="24"/>
-          <w:lang w:eastAsia="pt-BR"/>
-        </w:rPr>
-      </w:pPr>
-      <w:r>
-        <w:rPr>
-          <w:rFonts w:eastAsia="Times New Roman"/>
-          <w:sz w:val="24"/>
-          <w:szCs w:val="24"/>
-          <w:lang w:eastAsia="pt-BR"/>
-        </w:rPr>
-        <w:t>Exibe:</w:t>
-      </w:r>
-    </w:p>
-    <w:p>
-      <w:pPr>
-        <w:numPr>
-          <w:ilvl w:val="0"/>
-          <w:numId w:val="23"/>
-        </w:numPr>
-        <w:spacing w:before="0" w:after="120" w:line="276" w:lineRule="auto"/>
-        <w:jc w:val="left"/>
-        <w:rPr>
-          <w:rFonts w:eastAsia="Times New Roman"/>
-          <w:sz w:val="24"/>
-          <w:szCs w:val="24"/>
-          <w:lang w:eastAsia="pt-BR"/>
-        </w:rPr>
-      </w:pPr>
-      <w:r>
-        <w:rPr>
-          <w:rFonts w:eastAsia="Times New Roman"/>
-          <w:sz w:val="24"/>
-          <w:szCs w:val="24"/>
-          <w:lang w:eastAsia="pt-BR"/>
-        </w:rPr>
-        <w:t>Campo para nome do remédio</w:t>
-      </w:r>
-    </w:p>
-    <w:p>
-      <w:pPr>
-        <w:numPr>
-          <w:ilvl w:val="0"/>
-          <w:numId w:val="23"/>
-        </w:numPr>
-        <w:spacing w:before="0" w:after="120" w:line="276" w:lineRule="auto"/>
-        <w:jc w:val="left"/>
-        <w:rPr>
-          <w:rFonts w:eastAsia="Times New Roman"/>
-          <w:sz w:val="24"/>
-          <w:szCs w:val="24"/>
-          <w:lang w:eastAsia="pt-BR"/>
-        </w:rPr>
-      </w:pPr>
-      <w:r>
-        <w:rPr>
-          <w:rFonts w:eastAsia="Times New Roman"/>
-          <w:sz w:val="24"/>
-          <w:szCs w:val="24"/>
-          <w:lang w:eastAsia="pt-BR"/>
-        </w:rPr>
-        <w:t>Seleção visual dos dias</w:t>
-      </w:r>
-    </w:p>
-    <w:p>
-      <w:pPr>
-        <w:numPr>
-          <w:ilvl w:val="0"/>
-          <w:numId w:val="23"/>
-        </w:numPr>
-        <w:spacing w:before="0" w:after="120" w:line="276" w:lineRule="auto"/>
-        <w:jc w:val="left"/>
-        <w:rPr>
-          <w:rFonts w:eastAsia="Times New Roman"/>
-          <w:sz w:val="24"/>
-          <w:szCs w:val="24"/>
-          <w:lang w:eastAsia="pt-BR"/>
-        </w:rPr>
-      </w:pPr>
-      <w:r>
-        <w:rPr>
-          <w:rFonts w:eastAsia="Times New Roman"/>
-          <w:sz w:val="24"/>
-          <w:szCs w:val="24"/>
-          <w:lang w:eastAsia="pt-BR"/>
-        </w:rPr>
-        <w:t>Campos de entrada para horários</w:t>
-      </w:r>
-    </w:p>
-    <w:p>
-      <w:pPr>
-        <w:numPr>
-          <w:ilvl w:val="0"/>
-          <w:numId w:val="23"/>
-        </w:numPr>
-        <w:spacing w:before="0" w:after="120" w:line="276" w:lineRule="auto"/>
-        <w:jc w:val="left"/>
-        <w:rPr>
-          <w:rFonts w:eastAsia="Times New Roman"/>
-          <w:sz w:val="24"/>
-          <w:szCs w:val="24"/>
-          <w:lang w:eastAsia="pt-BR"/>
-        </w:rPr>
-      </w:pPr>
-      <w:r>
-        <w:rPr>
-          <w:rFonts w:eastAsia="Times New Roman"/>
-          <w:sz w:val="24"/>
-          <w:szCs w:val="24"/>
-          <w:lang w:eastAsia="pt-BR"/>
-        </w:rPr>
-        <w:t>Botões de ação</w:t>
-      </w:r>
-    </w:p>
-    <w:p>
-      <w:pPr>
-        <w:pStyle w:val="PargrafodaLista"/>
-        <w:numPr>
-          <w:ilvl w:val="0"/>
-          <w:numId w:val="24"/>
-        </w:numPr>
-        <w:spacing w:before="0" w:after="120" w:line="276" w:lineRule="auto"/>
-        <w:jc w:val="left"/>
-        <w:rPr>
-          <w:rFonts w:eastAsia="Times New Roman"/>
-          <w:sz w:val="24"/>
-          <w:szCs w:val="24"/>
-          <w:lang w:eastAsia="pt-BR"/>
-        </w:rPr>
-      </w:pPr>
-      <w:r>
-        <w:rPr>
-          <w:rFonts w:eastAsia="Times New Roman"/>
-          <w:sz w:val="24"/>
-          <w:szCs w:val="24"/>
-          <w:lang w:eastAsia="pt-BR"/>
-        </w:rPr>
-        <w:t>Navegação</w:t>
-      </w:r>
-    </w:p>
-    <w:p>
-      <w:pPr>
-        <w:spacing w:before="0" w:after="120" w:line="276" w:lineRule="auto"/>
+        <w:ind w:firstLine="567"/>
         <w:jc w:val="left"/>
         <w:rPr>
           <w:rFonts w:eastAsia="Times New Roman"/>
@@ -12664,7 +13511,12 @@
           <w:ilvl w:val="0"/>
           <w:numId w:val="25"/>
         </w:numPr>
+        <w:tabs>
+          <w:tab w:val="clear" w:pos="720"/>
+          <w:tab w:val="num" w:pos="1134"/>
+        </w:tabs>
         <w:spacing w:before="0" w:after="120" w:line="276" w:lineRule="auto"/>
+        <w:ind w:left="1134" w:hanging="283"/>
         <w:jc w:val="left"/>
         <w:rPr>
           <w:rFonts w:eastAsia="Times New Roman"/>
@@ -12689,7 +13541,12 @@
           <w:ilvl w:val="0"/>
           <w:numId w:val="25"/>
         </w:numPr>
+        <w:tabs>
+          <w:tab w:val="clear" w:pos="720"/>
+          <w:tab w:val="num" w:pos="1134"/>
+        </w:tabs>
         <w:spacing w:before="0" w:after="120" w:line="276" w:lineRule="auto"/>
+        <w:ind w:left="1134" w:hanging="283"/>
         <w:jc w:val="left"/>
         <w:rPr>
           <w:rFonts w:eastAsia="Times New Roman"/>
@@ -12705,7 +13562,27 @@
           <w:szCs w:val="24"/>
           <w:lang w:eastAsia="pt-BR"/>
         </w:rPr>
-        <w:t>Carrega dados do backend e atualiza se já existir;</w:t>
+        <w:t xml:space="preserve">Carrega dados do </w:t>
+      </w:r>
+      <w:proofErr w:type="spellStart"/>
+      <w:r>
+        <w:rPr>
+          <w:rFonts w:eastAsia="Times New Roman"/>
+          <w:sz w:val="24"/>
+          <w:szCs w:val="24"/>
+          <w:lang w:eastAsia="pt-BR"/>
+        </w:rPr>
+        <w:t>backend</w:t>
+      </w:r>
+      <w:proofErr w:type="spellEnd"/>
+      <w:r>
+        <w:rPr>
+          <w:rFonts w:eastAsia="Times New Roman"/>
+          <w:sz w:val="24"/>
+          <w:szCs w:val="24"/>
+          <w:lang w:eastAsia="pt-BR"/>
+        </w:rPr>
+        <w:t xml:space="preserve"> e atualiza se já existir;</w:t>
       </w:r>
     </w:p>
     <w:p>
@@ -12714,7 +13591,12 @@
           <w:ilvl w:val="0"/>
           <w:numId w:val="25"/>
         </w:numPr>
+        <w:tabs>
+          <w:tab w:val="clear" w:pos="720"/>
+          <w:tab w:val="num" w:pos="1134"/>
+        </w:tabs>
         <w:spacing w:before="0" w:after="120" w:line="276" w:lineRule="auto"/>
+        <w:ind w:left="1134" w:hanging="283"/>
         <w:jc w:val="left"/>
         <w:rPr>
           <w:rFonts w:eastAsia="Times New Roman"/>
@@ -12739,7 +13621,12 @@
           <w:ilvl w:val="0"/>
           <w:numId w:val="25"/>
         </w:numPr>
+        <w:tabs>
+          <w:tab w:val="clear" w:pos="720"/>
+          <w:tab w:val="num" w:pos="1134"/>
+        </w:tabs>
         <w:spacing w:before="0" w:after="120" w:line="276" w:lineRule="auto"/>
+        <w:ind w:left="1134" w:hanging="283"/>
         <w:jc w:val="left"/>
         <w:rPr>
           <w:rFonts w:eastAsia="Times New Roman"/>
@@ -12764,7 +13651,12 @@
           <w:ilvl w:val="0"/>
           <w:numId w:val="25"/>
         </w:numPr>
+        <w:tabs>
+          <w:tab w:val="clear" w:pos="720"/>
+          <w:tab w:val="num" w:pos="1134"/>
+        </w:tabs>
         <w:spacing w:before="0" w:after="120" w:line="276" w:lineRule="auto"/>
+        <w:ind w:left="1134" w:hanging="283"/>
         <w:jc w:val="left"/>
         <w:rPr>
           <w:rFonts w:eastAsia="Times New Roman"/>
@@ -12930,6 +13822,7 @@
         <w:rPr>
           <w:i w:val="0"/>
           <w:iCs w:val="0"/>
+          <w:noProof/>
           <w:color w:val="000000" w:themeColor="text1"/>
           <w:sz w:val="20"/>
           <w:szCs w:val="20"/>
@@ -12995,6 +13888,7 @@
       <w:pPr>
         <w:pStyle w:val="NormalWeb"/>
         <w:spacing w:before="0" w:beforeAutospacing="0" w:after="120" w:afterAutospacing="0" w:line="276" w:lineRule="auto"/>
+        <w:ind w:firstLine="567"/>
         <w:rPr>
           <w:rFonts w:ascii="Arial" w:eastAsia="Calibri" w:hAnsi="Arial"/>
           <w:lang w:eastAsia="en-US"/>
@@ -13056,6 +13950,7 @@
       <w:pPr>
         <w:pStyle w:val="NormalWeb"/>
         <w:spacing w:before="0" w:beforeAutospacing="0" w:after="120" w:afterAutospacing="0" w:line="276" w:lineRule="auto"/>
+        <w:ind w:firstLine="567"/>
         <w:rPr>
           <w:rFonts w:ascii="Arial" w:eastAsia="Calibri" w:hAnsi="Arial"/>
           <w:lang w:eastAsia="en-US"/>
@@ -13192,6 +14087,7 @@
       <w:pPr>
         <w:pStyle w:val="NormalWeb"/>
         <w:spacing w:before="0" w:beforeAutospacing="0" w:after="120" w:afterAutospacing="0" w:line="276" w:lineRule="auto"/>
+        <w:ind w:firstLine="567"/>
         <w:rPr>
           <w:rFonts w:ascii="Arial" w:eastAsia="Calibri" w:hAnsi="Arial"/>
           <w:lang w:eastAsia="en-US"/>
@@ -13238,6 +14134,7 @@
       <w:pPr>
         <w:pStyle w:val="NormalWeb"/>
         <w:spacing w:before="0" w:beforeAutospacing="0" w:after="120" w:afterAutospacing="0" w:line="276" w:lineRule="auto"/>
+        <w:ind w:firstLine="567"/>
         <w:rPr>
           <w:rFonts w:ascii="Arial" w:eastAsia="Calibri" w:hAnsi="Arial"/>
           <w:lang w:eastAsia="en-US"/>
@@ -13284,6 +14181,7 @@
       <w:pPr>
         <w:pStyle w:val="NormalWeb"/>
         <w:spacing w:before="0" w:beforeAutospacing="0" w:after="120" w:afterAutospacing="0" w:line="276" w:lineRule="auto"/>
+        <w:ind w:firstLine="567"/>
         <w:rPr>
           <w:rFonts w:ascii="Arial" w:eastAsia="Calibri" w:hAnsi="Arial"/>
           <w:lang w:eastAsia="en-US"/>
@@ -13335,6 +14233,7 @@
       <w:pPr>
         <w:pStyle w:val="NormalWeb"/>
         <w:spacing w:before="0" w:beforeAutospacing="0" w:after="120" w:afterAutospacing="0" w:line="276" w:lineRule="auto"/>
+        <w:ind w:firstLine="567"/>
         <w:rPr>
           <w:rFonts w:ascii="Arial" w:eastAsia="Calibri" w:hAnsi="Arial"/>
           <w:lang w:eastAsia="en-US"/>
@@ -13366,172 +14265,61 @@
           <w:rFonts w:ascii="Arial" w:eastAsia="Calibri" w:hAnsi="Arial"/>
           <w:lang w:eastAsia="en-US"/>
         </w:rPr>
-        <w:t>https://github.com/lindomarbatistao/bemestar.git</w:t>
-      </w:r>
+        <w:t>https://github.com/</w:t>
+      </w:r>
+      <w:proofErr w:type="spellStart"/>
       <w:r>
         <w:rPr>
           <w:rFonts w:ascii="Arial" w:eastAsia="Calibri" w:hAnsi="Arial"/>
           <w:lang w:eastAsia="en-US"/>
         </w:rPr>
-        <w:t>) leia os Readmes.txt</w:t>
-      </w:r>
+        <w:t>lindomarbatistao</w:t>
+      </w:r>
+      <w:proofErr w:type="spellEnd"/>
       <w:r>
         <w:rPr>
           <w:rFonts w:ascii="Arial" w:eastAsia="Calibri" w:hAnsi="Arial"/>
           <w:lang w:eastAsia="en-US"/>
         </w:rPr>
-        <w:t xml:space="preserve"> abaixo</w:t>
-      </w:r>
+        <w:t>/</w:t>
+      </w:r>
+      <w:proofErr w:type="spellStart"/>
       <w:r>
         <w:rPr>
           <w:rFonts w:ascii="Arial" w:eastAsia="Calibri" w:hAnsi="Arial"/>
           <w:lang w:eastAsia="en-US"/>
         </w:rPr>
-        <w:t>, pois terá um passo a passo de como baixar, instalar e executar o projeto</w:t>
-      </w:r>
+        <w:t>bemestar.git</w:t>
+      </w:r>
+      <w:proofErr w:type="spellEnd"/>
       <w:r>
         <w:rPr>
           <w:rFonts w:ascii="Arial" w:eastAsia="Calibri" w:hAnsi="Arial"/>
           <w:lang w:eastAsia="en-US"/>
         </w:rPr>
-        <w:t>:</w:t>
-      </w:r>
-    </w:p>
-    <w:p>
-      <w:pPr>
-        <w:pStyle w:val="NormalWeb"/>
-        <w:numPr>
-          <w:ilvl w:val="0"/>
-          <w:numId w:val="27"/>
-        </w:numPr>
-        <w:spacing w:before="0" w:beforeAutospacing="0" w:after="120" w:afterAutospacing="0" w:line="276" w:lineRule="auto"/>
+        <w:t xml:space="preserve">) leia os </w:t>
+      </w:r>
+      <w:r>
         <w:rPr>
           <w:rFonts w:ascii="Arial" w:eastAsia="Calibri" w:hAnsi="Arial"/>
           <w:lang w:eastAsia="en-US"/>
         </w:rPr>
-      </w:pPr>
+        <w:t>README</w:t>
+      </w:r>
       <w:r>
         <w:rPr>
           <w:rFonts w:ascii="Arial" w:eastAsia="Calibri" w:hAnsi="Arial"/>
           <w:lang w:eastAsia="en-US"/>
         </w:rPr>
-        <w:t>README - INICIAR EMULADOR ANDROID.txt</w:t>
-      </w:r>
-    </w:p>
-    <w:p>
-      <w:pPr>
-        <w:pStyle w:val="NormalWeb"/>
-        <w:numPr>
-          <w:ilvl w:val="0"/>
-          <w:numId w:val="27"/>
-        </w:numPr>
-        <w:spacing w:before="0" w:beforeAutospacing="0" w:after="120" w:afterAutospacing="0" w:line="276" w:lineRule="auto"/>
+        <w:t>, pois terá um passo a passo de como baixar, instalar e executar o projeto</w:t>
+      </w:r>
+      <w:r>
         <w:rPr>
           <w:rFonts w:ascii="Arial" w:eastAsia="Calibri" w:hAnsi="Arial"/>
           <w:lang w:eastAsia="en-US"/>
         </w:rPr>
-      </w:pPr>
-      <w:r>
-        <w:rPr>
-          <w:rFonts w:ascii="Arial" w:eastAsia="Calibri" w:hAnsi="Arial"/>
-          <w:lang w:eastAsia="en-US"/>
-        </w:rPr>
-        <w:t>README - INSTALAÇ</w:t>
-      </w:r>
-      <w:r>
-        <w:rPr>
-          <w:rFonts w:ascii="Arial" w:eastAsia="Calibri" w:hAnsi="Arial"/>
-          <w:lang w:eastAsia="en-US"/>
-        </w:rPr>
-        <w:t>Ã</w:t>
-      </w:r>
-      <w:r>
-        <w:rPr>
-          <w:rFonts w:ascii="Arial" w:eastAsia="Calibri" w:hAnsi="Arial"/>
-          <w:lang w:eastAsia="en-US"/>
-        </w:rPr>
-        <w:t>O DO NPM.txt</w:t>
-      </w:r>
-    </w:p>
-    <w:p>
-      <w:pPr>
-        <w:pStyle w:val="NormalWeb"/>
-        <w:numPr>
-          <w:ilvl w:val="0"/>
-          <w:numId w:val="27"/>
-        </w:numPr>
-        <w:spacing w:before="0" w:beforeAutospacing="0" w:after="120" w:afterAutospacing="0" w:line="276" w:lineRule="auto"/>
-        <w:rPr>
-          <w:rFonts w:ascii="Arial" w:eastAsia="Calibri" w:hAnsi="Arial"/>
-          <w:lang w:eastAsia="en-US"/>
-        </w:rPr>
-      </w:pPr>
-      <w:r>
-        <w:rPr>
-          <w:rFonts w:ascii="Arial" w:eastAsia="Calibri" w:hAnsi="Arial"/>
-          <w:lang w:eastAsia="en-US"/>
-        </w:rPr>
-        <w:t>README - INSTALAÇ</w:t>
-      </w:r>
-      <w:r>
-        <w:rPr>
-          <w:rFonts w:ascii="Arial" w:eastAsia="Calibri" w:hAnsi="Arial"/>
-          <w:lang w:eastAsia="en-US"/>
-        </w:rPr>
-        <w:t>Ã</w:t>
-      </w:r>
-      <w:r>
-        <w:rPr>
-          <w:rFonts w:ascii="Arial" w:eastAsia="Calibri" w:hAnsi="Arial"/>
-          <w:lang w:eastAsia="en-US"/>
-        </w:rPr>
-        <w:t>O DO YARN.txt</w:t>
-      </w:r>
-    </w:p>
-    <w:p>
-      <w:pPr>
-        <w:pStyle w:val="NormalWeb"/>
-        <w:numPr>
-          <w:ilvl w:val="0"/>
-          <w:numId w:val="27"/>
-        </w:numPr>
-        <w:spacing w:before="0" w:beforeAutospacing="0" w:after="120" w:afterAutospacing="0" w:line="276" w:lineRule="auto"/>
-        <w:rPr>
-          <w:rFonts w:ascii="Arial" w:eastAsia="Calibri" w:hAnsi="Arial"/>
-          <w:lang w:eastAsia="en-US"/>
-        </w:rPr>
-      </w:pPr>
-      <w:r>
-        <w:rPr>
-          <w:rFonts w:ascii="Arial" w:eastAsia="Calibri" w:hAnsi="Arial"/>
-          <w:lang w:eastAsia="en-US"/>
-        </w:rPr>
-        <w:t>README - RODAR APLICAÇ</w:t>
-      </w:r>
-      <w:r>
-        <w:rPr>
-          <w:rFonts w:ascii="Arial" w:eastAsia="Calibri" w:hAnsi="Arial"/>
-          <w:lang w:eastAsia="en-US"/>
-        </w:rPr>
-        <w:t>Ã</w:t>
-      </w:r>
-      <w:r>
-        <w:rPr>
-          <w:rFonts w:ascii="Arial" w:eastAsia="Calibri" w:hAnsi="Arial"/>
-          <w:lang w:eastAsia="en-US"/>
-        </w:rPr>
-        <w:t>O.txt</w:t>
-      </w:r>
-    </w:p>
-    <w:p>
-      <w:pPr>
-        <w:pStyle w:val="NormalWeb"/>
-        <w:spacing w:before="0" w:beforeAutospacing="0" w:after="120" w:afterAutospacing="0" w:line="276" w:lineRule="auto"/>
-        <w:rPr>
-          <w:rFonts w:ascii="Arial" w:eastAsia="Calibri" w:hAnsi="Arial"/>
-          <w:lang w:eastAsia="en-US"/>
-        </w:rPr>
-      </w:pPr>
+        <w:t>.</w:t>
+      </w:r>
     </w:p>
     <w:p>
       <w:pPr>
@@ -13543,31 +14331,22 @@
           <w:szCs w:val="24"/>
         </w:rPr>
       </w:pPr>
-      <w:r>
+    </w:p>
+    <w:p>
+      <w:pPr>
+        <w:spacing w:before="0" w:after="120" w:line="276" w:lineRule="auto"/>
         <w:rPr>
           <w:color w:val="1F497D" w:themeColor="text2"/>
           <w:sz w:val="24"/>
           <w:szCs w:val="24"/>
         </w:rPr>
-        <w:br w:type="page"/>
-      </w:r>
-    </w:p>
-    <w:p>
-      <w:pPr>
-        <w:spacing w:before="0" w:after="120" w:line="276" w:lineRule="auto"/>
+      </w:pPr>
+      <w:r>
         <w:rPr>
           <w:color w:val="1F497D" w:themeColor="text2"/>
           <w:sz w:val="24"/>
           <w:szCs w:val="24"/>
         </w:rPr>
-      </w:pPr>
-      <w:r>
-        <w:rPr>
-          <w:color w:val="1F497D" w:themeColor="text2"/>
-          <w:sz w:val="24"/>
-          <w:szCs w:val="24"/>
-        </w:rPr>
-        <w:lastRenderedPageBreak/>
         <w:t>Endereço do repositório GitHub</w:t>
       </w:r>
     </w:p>
@@ -13607,7 +14386,8 @@
     </w:p>
     <w:p>
       <w:pPr>
-        <w:spacing w:before="0" w:after="120" w:line="276" w:lineRule="auto"/>
+        <w:spacing w:before="0" w:after="0"/>
+        <w:jc w:val="left"/>
         <w:rPr>
           <w:b/>
           <w:bCs/>
@@ -13624,28 +14404,199 @@
           <w:sz w:val="28"/>
           <w:szCs w:val="28"/>
         </w:rPr>
+        <w:br w:type="page"/>
+      </w:r>
+    </w:p>
+    <w:p>
+      <w:pPr>
+        <w:spacing w:before="0" w:after="120" w:line="276" w:lineRule="auto"/>
+        <w:rPr>
+          <w:b/>
+          <w:bCs/>
+          <w:color w:val="1F497D" w:themeColor="text2"/>
+          <w:sz w:val="28"/>
+          <w:szCs w:val="28"/>
+        </w:rPr>
+      </w:pPr>
+      <w:r>
+        <w:rPr>
+          <w:b/>
+          <w:bCs/>
+          <w:color w:val="1F497D" w:themeColor="text2"/>
+          <w:sz w:val="28"/>
+          <w:szCs w:val="28"/>
+        </w:rPr>
+        <w:lastRenderedPageBreak/>
         <w:t>Conclusão</w:t>
       </w:r>
     </w:p>
     <w:p>
       <w:pPr>
         <w:spacing w:before="0" w:after="120" w:line="276" w:lineRule="auto"/>
-        <w:rPr>
-          <w:sz w:val="24"/>
-          <w:szCs w:val="24"/>
-        </w:rPr>
-      </w:pPr>
-      <w:r>
-        <w:rPr>
-          <w:sz w:val="24"/>
-          <w:szCs w:val="24"/>
-        </w:rPr>
-        <w:t>Neste projeto, desenvolvi apenas o back-end utilizando Django Rest Framework e o front-end com React Native. Para a próxima entrega, pretendo criar também uma versão Web da aplicação em React, permitindo que qualquer pessoa possa acessá-la e fazer o download no celular. Como o objetivo do projeto não envolve fins comerciais ou monetários, a aplicação não foi publicada na Play Store nem o back-end foi hospedado até o momento.</w:t>
+        <w:ind w:firstLine="567"/>
+        <w:rPr>
+          <w:sz w:val="24"/>
+          <w:szCs w:val="24"/>
+        </w:rPr>
+      </w:pPr>
+      <w:r>
+        <w:rPr>
+          <w:sz w:val="24"/>
+          <w:szCs w:val="24"/>
+        </w:rPr>
+        <w:t xml:space="preserve">Considerando que este projeto é um protótipo, desenvolvi inicialmente apenas o </w:t>
+      </w:r>
+      <w:proofErr w:type="spellStart"/>
+      <w:r>
+        <w:rPr>
+          <w:sz w:val="24"/>
+          <w:szCs w:val="24"/>
+        </w:rPr>
+        <w:t>back-end</w:t>
+      </w:r>
+      <w:proofErr w:type="spellEnd"/>
+      <w:r>
+        <w:rPr>
+          <w:sz w:val="24"/>
+          <w:szCs w:val="24"/>
+        </w:rPr>
+        <w:t xml:space="preserve"> utilizando Django </w:t>
+      </w:r>
+      <w:proofErr w:type="spellStart"/>
+      <w:r>
+        <w:rPr>
+          <w:sz w:val="24"/>
+          <w:szCs w:val="24"/>
+        </w:rPr>
+        <w:t>Rest</w:t>
+      </w:r>
+      <w:proofErr w:type="spellEnd"/>
+      <w:r>
+        <w:rPr>
+          <w:sz w:val="24"/>
+          <w:szCs w:val="24"/>
+        </w:rPr>
+        <w:t xml:space="preserve"> Framework e o front-</w:t>
+      </w:r>
+      <w:proofErr w:type="spellStart"/>
+      <w:r>
+        <w:rPr>
+          <w:sz w:val="24"/>
+          <w:szCs w:val="24"/>
+        </w:rPr>
+        <w:t>end</w:t>
+      </w:r>
+      <w:proofErr w:type="spellEnd"/>
+      <w:r>
+        <w:rPr>
+          <w:sz w:val="24"/>
+          <w:szCs w:val="24"/>
+        </w:rPr>
+        <w:t xml:space="preserve"> com </w:t>
+      </w:r>
+      <w:proofErr w:type="spellStart"/>
+      <w:r>
+        <w:rPr>
+          <w:sz w:val="24"/>
+          <w:szCs w:val="24"/>
+        </w:rPr>
+        <w:t>React</w:t>
+      </w:r>
+      <w:proofErr w:type="spellEnd"/>
+      <w:r>
+        <w:rPr>
+          <w:sz w:val="24"/>
+          <w:szCs w:val="24"/>
+        </w:rPr>
+        <w:t xml:space="preserve"> </w:t>
+      </w:r>
+      <w:proofErr w:type="spellStart"/>
+      <w:r>
+        <w:rPr>
+          <w:sz w:val="24"/>
+          <w:szCs w:val="24"/>
+        </w:rPr>
+        <w:t>Native</w:t>
+      </w:r>
+      <w:proofErr w:type="spellEnd"/>
+      <w:r>
+        <w:rPr>
+          <w:sz w:val="24"/>
+          <w:szCs w:val="24"/>
+        </w:rPr>
+        <w:t xml:space="preserve">. Para a próxima entrega, pretendo criar também uma versão Web da aplicação em </w:t>
+      </w:r>
+      <w:proofErr w:type="spellStart"/>
+      <w:r>
+        <w:rPr>
+          <w:sz w:val="24"/>
+          <w:szCs w:val="24"/>
+        </w:rPr>
+        <w:t>React</w:t>
+      </w:r>
+      <w:proofErr w:type="spellEnd"/>
+      <w:r>
+        <w:rPr>
+          <w:sz w:val="24"/>
+          <w:szCs w:val="24"/>
+        </w:rPr>
+        <w:t>, permitindo que qualquer pessoa possa acessá-la e realizar o download no celular.</w:t>
       </w:r>
     </w:p>
     <w:p>
       <w:pPr>
         <w:spacing w:before="0" w:after="120" w:line="276" w:lineRule="auto"/>
+        <w:ind w:firstLine="567"/>
+        <w:rPr>
+          <w:sz w:val="24"/>
+          <w:szCs w:val="24"/>
+        </w:rPr>
+      </w:pPr>
+      <w:r>
+        <w:rPr>
+          <w:sz w:val="24"/>
+          <w:szCs w:val="24"/>
+        </w:rPr>
+        <w:t xml:space="preserve">Como o objetivo do projeto não envolve fins comerciais ou monetários, a aplicação ainda não foi publicada na Play Store nem o </w:t>
+      </w:r>
+      <w:proofErr w:type="spellStart"/>
+      <w:r>
+        <w:rPr>
+          <w:sz w:val="24"/>
+          <w:szCs w:val="24"/>
+        </w:rPr>
+        <w:t>back-end</w:t>
+      </w:r>
+      <w:proofErr w:type="spellEnd"/>
+      <w:r>
+        <w:rPr>
+          <w:sz w:val="24"/>
+          <w:szCs w:val="24"/>
+        </w:rPr>
+        <w:t xml:space="preserve"> hospedado.</w:t>
+      </w:r>
+    </w:p>
+    <w:p>
+      <w:pPr>
+        <w:spacing w:before="0" w:after="120" w:line="276" w:lineRule="auto"/>
+        <w:ind w:firstLine="567"/>
+        <w:rPr>
+          <w:sz w:val="24"/>
+          <w:szCs w:val="24"/>
+        </w:rPr>
+      </w:pPr>
+      <w:r>
+        <w:rPr>
+          <w:sz w:val="24"/>
+          <w:szCs w:val="24"/>
+        </w:rPr>
+        <w:t>Apesar de não ter concluído todas essas etapas nesta fase, tenho pleno domínio técnico para finalizá-las quando necessário.</w:t>
+      </w:r>
+    </w:p>
+    <w:p>
+      <w:pPr>
+        <w:spacing w:before="0" w:after="120" w:line="276" w:lineRule="auto"/>
+        <w:ind w:firstLine="567"/>
         <w:rPr>
           <w:sz w:val="24"/>
           <w:szCs w:val="24"/>
@@ -13667,6 +14618,7 @@
           <w:numId w:val="26"/>
         </w:numPr>
         <w:spacing w:before="0" w:after="120" w:line="276" w:lineRule="auto"/>
+        <w:ind w:left="1276" w:hanging="425"/>
         <w:rPr>
           <w:sz w:val="24"/>
           <w:szCs w:val="24"/>
@@ -13688,17 +14640,57 @@
           <w:numId w:val="26"/>
         </w:numPr>
         <w:spacing w:before="0" w:after="120" w:line="276" w:lineRule="auto"/>
-        <w:rPr>
-          <w:sz w:val="24"/>
-          <w:szCs w:val="24"/>
-        </w:rPr>
-      </w:pPr>
-      <w:r>
-        <w:rPr>
-          <w:sz w:val="24"/>
-          <w:szCs w:val="24"/>
-        </w:rPr>
-        <w:t xml:space="preserve">Hospedar back end </w:t>
+        <w:ind w:left="1276" w:hanging="425"/>
+        <w:rPr>
+          <w:sz w:val="24"/>
+          <w:szCs w:val="24"/>
+        </w:rPr>
+      </w:pPr>
+      <w:r>
+        <w:rPr>
+          <w:sz w:val="24"/>
+          <w:szCs w:val="24"/>
+        </w:rPr>
+        <w:t xml:space="preserve">Hospedar </w:t>
+      </w:r>
+      <w:proofErr w:type="spellStart"/>
+      <w:r>
+        <w:rPr>
+          <w:sz w:val="24"/>
+          <w:szCs w:val="24"/>
+        </w:rPr>
+        <w:t>back</w:t>
+      </w:r>
+      <w:proofErr w:type="spellEnd"/>
+      <w:r>
+        <w:rPr>
+          <w:sz w:val="24"/>
+          <w:szCs w:val="24"/>
+        </w:rPr>
+        <w:t xml:space="preserve"> </w:t>
+      </w:r>
+      <w:proofErr w:type="spellStart"/>
+      <w:r>
+        <w:rPr>
+          <w:sz w:val="24"/>
+          <w:szCs w:val="24"/>
+        </w:rPr>
+        <w:t>end</w:t>
+      </w:r>
+      <w:proofErr w:type="spellEnd"/>
+      <w:r>
+        <w:rPr>
+          <w:sz w:val="24"/>
+          <w:szCs w:val="24"/>
+        </w:rPr>
+        <w:t xml:space="preserve"> desde que o servidor gratuito suporte</w:t>
+      </w:r>
+      <w:r>
+        <w:rPr>
+          <w:sz w:val="24"/>
+          <w:szCs w:val="24"/>
+        </w:rPr>
+        <w:t xml:space="preserve"> </w:t>
       </w:r>
     </w:p>
     <w:p>
@@ -13709,18 +14701,28 @@
           <w:numId w:val="26"/>
         </w:numPr>
         <w:spacing w:before="0" w:after="120" w:line="276" w:lineRule="auto"/>
-        <w:rPr>
-          <w:sz w:val="24"/>
-          <w:szCs w:val="24"/>
-        </w:rPr>
-      </w:pPr>
-      <w:r>
-        <w:rPr>
-          <w:sz w:val="24"/>
-          <w:szCs w:val="24"/>
-        </w:rPr>
-        <w:t>Hospedar front end</w:t>
-      </w:r>
+        <w:ind w:left="1276" w:hanging="425"/>
+        <w:rPr>
+          <w:sz w:val="24"/>
+          <w:szCs w:val="24"/>
+        </w:rPr>
+      </w:pPr>
+      <w:r>
+        <w:rPr>
+          <w:sz w:val="24"/>
+          <w:szCs w:val="24"/>
+        </w:rPr>
+        <w:t xml:space="preserve">Hospedar front </w:t>
+      </w:r>
+      <w:proofErr w:type="spellStart"/>
+      <w:r>
+        <w:rPr>
+          <w:sz w:val="24"/>
+          <w:szCs w:val="24"/>
+        </w:rPr>
+        <w:t>end</w:t>
+      </w:r>
+      <w:proofErr w:type="spellEnd"/>
     </w:p>
     <w:p>
       <w:pPr>
@@ -13730,6 +14732,7 @@
           <w:numId w:val="26"/>
         </w:numPr>
         <w:spacing w:before="0" w:after="120" w:line="276" w:lineRule="auto"/>
+        <w:ind w:left="1276" w:hanging="425"/>
         <w:rPr>
           <w:sz w:val="24"/>
           <w:szCs w:val="24"/>

</xml_diff>